<commit_message>
Update Lab 2.6 lab
</commit_message>
<xml_diff>
--- a/Unit 2 Word/Lab 2.6 What Goes Up.docx
+++ b/Unit 2 Word/Lab 2.6 What Goes Up.docx
@@ -1,6 +1,6 @@
 
 <file path=word/document.xml><?xml version="1.0" encoding="utf-8"?>
-<w:document xmlns:wpc="http://schemas.microsoft.com/office/word/2010/wordprocessingCanvas" xmlns:cx="http://schemas.microsoft.com/office/drawing/2014/chartex" xmlns:cx1="http://schemas.microsoft.com/office/drawing/2015/9/8/chartex" xmlns:cx2="http://schemas.microsoft.com/office/drawing/2015/10/21/chartex" xmlns:cx3="http://schemas.microsoft.com/office/drawing/2016/5/9/chartex" xmlns:cx4="http://schemas.microsoft.com/office/drawing/2016/5/10/chartex" xmlns:cx5="http://schemas.microsoft.com/office/drawing/2016/5/11/chartex" xmlns:mc="http://schemas.openxmlformats.org/markup-compatibility/2006" xmlns:o="urn:schemas-microsoft-com:office:office" xmlns:r="http://schemas.openxmlformats.org/officeDocument/2006/relationships" xmlns:m="http://schemas.openxmlformats.org/officeDocument/2006/math" xmlns:v="urn:schemas-microsoft-com:vml" xmlns:wp14="http://schemas.microsoft.com/office/word/2010/wordprocessingDrawing" xmlns:wp="http://schemas.openxmlformats.org/drawingml/2006/wordprocessingDrawing" xmlns:w10="urn:schemas-microsoft-com:office:word" xmlns:w="http://schemas.openxmlformats.org/wordprocessingml/2006/main" xmlns:w14="http://schemas.microsoft.com/office/word/2010/wordml" xmlns:w15="http://schemas.microsoft.com/office/word/2012/wordml" xmlns:w16se="http://schemas.microsoft.com/office/word/2015/wordml/symex" xmlns:wpg="http://schemas.microsoft.com/office/word/2010/wordprocessingGroup" xmlns:wpi="http://schemas.microsoft.com/office/word/2010/wordprocessingInk" xmlns:wne="http://schemas.microsoft.com/office/word/2006/wordml" xmlns:wps="http://schemas.microsoft.com/office/word/2010/wordprocessingShape" mc:Ignorable="w14 w15 w16se wp14">
+<w:document xmlns:wpc="http://schemas.microsoft.com/office/word/2010/wordprocessingCanvas" xmlns:cx="http://schemas.microsoft.com/office/drawing/2014/chartex" xmlns:cx1="http://schemas.microsoft.com/office/drawing/2015/9/8/chartex" xmlns:cx2="http://schemas.microsoft.com/office/drawing/2015/10/21/chartex" xmlns:cx3="http://schemas.microsoft.com/office/drawing/2016/5/9/chartex" xmlns:cx4="http://schemas.microsoft.com/office/drawing/2016/5/10/chartex" xmlns:cx5="http://schemas.microsoft.com/office/drawing/2016/5/11/chartex" xmlns:cx6="http://schemas.microsoft.com/office/drawing/2016/5/12/chartex" xmlns:cx7="http://schemas.microsoft.com/office/drawing/2016/5/13/chartex" xmlns:cx8="http://schemas.microsoft.com/office/drawing/2016/5/14/chartex" xmlns:mc="http://schemas.openxmlformats.org/markup-compatibility/2006" xmlns:aink="http://schemas.microsoft.com/office/drawing/2016/ink" xmlns:am3d="http://schemas.microsoft.com/office/drawing/2017/model3d" xmlns:o="urn:schemas-microsoft-com:office:office" xmlns:r="http://schemas.openxmlformats.org/officeDocument/2006/relationships" xmlns:m="http://schemas.openxmlformats.org/officeDocument/2006/math" xmlns:v="urn:schemas-microsoft-com:vml" xmlns:wp14="http://schemas.microsoft.com/office/word/2010/wordprocessingDrawing" xmlns:wp="http://schemas.openxmlformats.org/drawingml/2006/wordprocessingDrawing" xmlns:w10="urn:schemas-microsoft-com:office:word" xmlns:w="http://schemas.openxmlformats.org/wordprocessingml/2006/main" xmlns:w14="http://schemas.microsoft.com/office/word/2010/wordml" xmlns:w15="http://schemas.microsoft.com/office/word/2012/wordml" xmlns:w16se="http://schemas.microsoft.com/office/word/2015/wordml/symex" xmlns:wpg="http://schemas.microsoft.com/office/word/2010/wordprocessingGroup" xmlns:wpi="http://schemas.microsoft.com/office/word/2010/wordprocessingInk" xmlns:wne="http://schemas.microsoft.com/office/word/2006/wordml" xmlns:wps="http://schemas.microsoft.com/office/word/2010/wordprocessingShape" mc:Ignorable="w14 w15 w16se wp14">
   <w:body>
     <w:p>
       <w:pPr>
@@ -9,25 +9,17 @@
       <w:r>
         <w:t>Lab 2.6</w:t>
       </w:r>
-      <w:bookmarkStart w:id="0" w:name="_GoBack"/>
-      <w:bookmarkEnd w:id="0"/>
       <w:r>
         <w:t xml:space="preserve"> - What Goes Up...</w:t>
       </w:r>
     </w:p>
     <w:p>
       <w:pPr>
-        <w:pStyle w:val="NormalWeb"/>
-        <w:shd w:val="clear" w:color="auto" w:fill="FFFFFF"/>
-        <w:spacing w:before="0" w:beforeAutospacing="0" w:after="240" w:afterAutospacing="0" w:line="336" w:lineRule="atLeast"/>
-        <w:rPr>
-          <w:rFonts w:ascii="Calibri" w:eastAsiaTheme="minorHAnsi" w:hAnsi="Calibri"/>
-          <w:color w:val="333333"/>
-        </w:rPr>
+        <w:spacing w:after="240"/>
       </w:pPr>
       <w:r>
         <w:rPr>
-          <w:rFonts w:ascii="Calibri" w:hAnsi="Calibri"/>
+          <w:rFonts w:ascii="Calibri" w:eastAsia="Calibri" w:hAnsi="Calibri" w:cs="Calibri"/>
           <w:color w:val="333333"/>
         </w:rPr>
         <w:t>In this lab, you will use everything you've learned about loops and conditionals to construct a simple model for gravity.</w:t>
@@ -35,23 +27,83 @@
     </w:p>
     <w:p>
       <w:pPr>
-        <w:pStyle w:val="Heading1"/>
+        <w:keepNext/>
+        <w:keepLines/>
+        <w:spacing w:before="240" w:line="256" w:lineRule="auto"/>
       </w:pPr>
       <w:r>
+        <w:rPr>
+          <w:rFonts w:ascii="Calibri" w:eastAsia="Calibri" w:hAnsi="Calibri" w:cs="Calibri"/>
+          <w:color w:val="2E74B5"/>
+          <w:sz w:val="32"/>
+          <w:szCs w:val="32"/>
+        </w:rPr>
+        <w:t>Before You Start</w:t>
+      </w:r>
+    </w:p>
+    <w:p>
+      <w:pPr>
+        <w:numPr>
+          <w:ilvl w:val="0"/>
+          <w:numId w:val="5"/>
+        </w:numPr>
+        <w:spacing w:after="160" w:line="256" w:lineRule="auto"/>
+        <w:ind w:hanging="360"/>
+      </w:pPr>
+      <w:r>
+        <w:rPr>
+          <w:rFonts w:ascii="Calibri" w:eastAsia="Calibri" w:hAnsi="Calibri" w:cs="Calibri"/>
+          <w:sz w:val="22"/>
+          <w:szCs w:val="22"/>
+        </w:rPr>
+        <w:t xml:space="preserve">Go to the starter project at </w:t>
+      </w:r>
+      <w:hyperlink r:id="rId10" w:history="1">
+        <w:r>
+          <w:rPr>
+            <w:rStyle w:val="Hyperlink"/>
+            <w:rFonts w:ascii="Calibri" w:eastAsia="Calibri" w:hAnsi="Calibri" w:cs="Calibri"/>
+            <w:sz w:val="22"/>
+            <w:szCs w:val="22"/>
+          </w:rPr>
+          <w:t>http://bitly.com/aelcs-lab2-5</w:t>
+        </w:r>
+      </w:hyperlink>
+      <w:r>
+        <w:rPr>
+          <w:rFonts w:ascii="Calibri" w:eastAsia="Calibri" w:hAnsi="Calibri" w:cs="Calibri"/>
+          <w:sz w:val="22"/>
+          <w:szCs w:val="22"/>
+        </w:rPr>
+        <w:t>. Log into SNAP and save your own copy of the project by choosing “Save as” from the file menu. Be sure to click the “Share” button in the Save dialog box. Highlight the URL in the address bar and copy it.</w:t>
+      </w:r>
+    </w:p>
+    <w:p>
+      <w:pPr>
+        <w:keepNext/>
+        <w:keepLines/>
+        <w:spacing w:before="240" w:line="256" w:lineRule="auto"/>
+      </w:pPr>
+      <w:r>
+        <w:rPr>
+          <w:rFonts w:ascii="Calibri" w:eastAsia="Calibri" w:hAnsi="Calibri" w:cs="Calibri"/>
+          <w:color w:val="2E74B5"/>
+          <w:sz w:val="32"/>
+          <w:szCs w:val="32"/>
+        </w:rPr>
         <w:t>Channeling Newton</w:t>
       </w:r>
     </w:p>
     <w:p>
       <w:pPr>
-        <w:pStyle w:val="NormalWeb"/>
         <w:numPr>
           <w:ilvl w:val="0"/>
-          <w:numId w:val="3"/>
+          <w:numId w:val="6"/>
         </w:numPr>
-        <w:shd w:val="clear" w:color="auto" w:fill="FFFFFF"/>
-        <w:spacing w:before="0" w:beforeAutospacing="0" w:after="240" w:afterAutospacing="0" w:line="336" w:lineRule="atLeast"/>
-        <w:rPr>
-          <w:rFonts w:ascii="Calibri" w:eastAsiaTheme="minorHAnsi" w:hAnsi="Calibri"/>
+        <w:spacing w:after="240"/>
+        <w:ind w:hanging="360"/>
+        <w:rPr>
+          <w:rFonts w:ascii="Calibri" w:eastAsia="Calibri" w:hAnsi="Calibri" w:cs="Calibri"/>
           <w:color w:val="333333"/>
           <w:sz w:val="22"/>
           <w:szCs w:val="22"/>
@@ -59,44 +111,47 @@
       </w:pPr>
       <w:r>
         <w:rPr>
-          <w:rFonts w:ascii="Calibri" w:hAnsi="Calibri"/>
+          <w:rFonts w:ascii="Calibri" w:eastAsia="Calibri" w:hAnsi="Calibri" w:cs="Calibri"/>
           <w:color w:val="333333"/>
           <w:sz w:val="22"/>
           <w:szCs w:val="22"/>
         </w:rPr>
-        <w:t>Create a SNAP program with a background that looks like an outside scene. Add a single sprite that looks like an object of your choice (a brick or a ball would work well) and place it so it is touching the</w:t>
+        <w:t>Write a script for the Dino sprite so that:</w:t>
       </w:r>
-      <w:r>
-        <w:rPr>
-          <w:rStyle w:val="apple-converted-space"/>
-          <w:rFonts w:ascii="Calibri" w:hAnsi="Calibri"/>
+    </w:p>
+    <w:p>
+      <w:pPr>
+        <w:numPr>
+          <w:ilvl w:val="1"/>
+          <w:numId w:val="7"/>
+        </w:numPr>
+        <w:ind w:hanging="360"/>
+        <w:rPr>
+          <w:rFonts w:ascii="Calibri" w:eastAsia="Calibri" w:hAnsi="Calibri" w:cs="Calibri"/>
           <w:color w:val="333333"/>
           <w:sz w:val="22"/>
           <w:szCs w:val="22"/>
         </w:rPr>
-        <w:t> </w:t>
-      </w:r>
+      </w:pPr>
       <w:r>
         <w:rPr>
-          <w:rFonts w:ascii="Calibri" w:hAnsi="Calibri"/>
+          <w:rFonts w:ascii="Calibri" w:eastAsia="Calibri" w:hAnsi="Calibri" w:cs="Calibri"/>
           <w:color w:val="333333"/>
           <w:sz w:val="22"/>
           <w:szCs w:val="22"/>
         </w:rPr>
-        <w:t>"ground."</w:t>
+        <w:t>(1 point) When the green flag is clicked.</w:t>
       </w:r>
     </w:p>
     <w:p>
       <w:pPr>
-        <w:pStyle w:val="NormalWeb"/>
         <w:numPr>
-          <w:ilvl w:val="0"/>
-          <w:numId w:val="3"/>
+          <w:ilvl w:val="1"/>
+          <w:numId w:val="7"/>
         </w:numPr>
-        <w:shd w:val="clear" w:color="auto" w:fill="FFFFFF"/>
-        <w:spacing w:before="0" w:beforeAutospacing="0" w:after="240" w:afterAutospacing="0" w:line="336" w:lineRule="atLeast"/>
-        <w:rPr>
-          <w:rFonts w:ascii="Calibri" w:hAnsi="Calibri"/>
+        <w:ind w:hanging="360"/>
+        <w:rPr>
+          <w:rFonts w:ascii="Calibri" w:eastAsia="Calibri" w:hAnsi="Calibri" w:cs="Calibri"/>
           <w:color w:val="333333"/>
           <w:sz w:val="22"/>
           <w:szCs w:val="22"/>
@@ -104,63 +159,67 @@
       </w:pPr>
       <w:r>
         <w:rPr>
-          <w:rFonts w:ascii="Calibri" w:hAnsi="Calibri"/>
+          <w:rFonts w:ascii="Calibri" w:eastAsia="Calibri" w:hAnsi="Calibri" w:cs="Calibri"/>
           <w:color w:val="333333"/>
           <w:sz w:val="22"/>
           <w:szCs w:val="22"/>
         </w:rPr>
-        <w:t>Write code for your sprite so that, when the green flag is clicked, the object moves to the top of the stage and</w:t>
+        <w:t>(1 point) Dino goes to the top of the stage.</w:t>
       </w:r>
-      <w:r>
-        <w:rPr>
-          <w:rStyle w:val="apple-converted-space"/>
-          <w:rFonts w:ascii="Calibri" w:hAnsi="Calibri"/>
+    </w:p>
+    <w:p>
+      <w:pPr>
+        <w:numPr>
+          <w:ilvl w:val="1"/>
+          <w:numId w:val="7"/>
+        </w:numPr>
+        <w:ind w:hanging="360"/>
+        <w:rPr>
+          <w:rFonts w:ascii="Calibri" w:eastAsia="Calibri" w:hAnsi="Calibri" w:cs="Calibri"/>
           <w:color w:val="333333"/>
           <w:sz w:val="22"/>
           <w:szCs w:val="22"/>
         </w:rPr>
-        <w:t> </w:t>
-      </w:r>
+      </w:pPr>
       <w:r>
         <w:rPr>
-          <w:rFonts w:ascii="Calibri" w:hAnsi="Calibri"/>
+          <w:rFonts w:ascii="Calibri" w:eastAsia="Calibri" w:hAnsi="Calibri" w:cs="Calibri"/>
           <w:color w:val="333333"/>
           <w:sz w:val="22"/>
           <w:szCs w:val="22"/>
         </w:rPr>
-        <w:t>"falls"</w:t>
+        <w:t>(2 points) Dino falls towards the bottom of the stage in a forever loop.</w:t>
       </w:r>
-      <w:r>
-        <w:rPr>
-          <w:rStyle w:val="apple-converted-space"/>
-          <w:rFonts w:ascii="Calibri" w:hAnsi="Calibri"/>
+    </w:p>
+    <w:p>
+      <w:pPr>
+        <w:numPr>
+          <w:ilvl w:val="1"/>
+          <w:numId w:val="7"/>
+        </w:numPr>
+        <w:ind w:hanging="360"/>
+        <w:rPr>
+          <w:rFonts w:ascii="Calibri" w:eastAsia="Calibri" w:hAnsi="Calibri" w:cs="Calibri"/>
           <w:color w:val="333333"/>
           <w:sz w:val="22"/>
           <w:szCs w:val="22"/>
         </w:rPr>
-        <w:t> </w:t>
-      </w:r>
+      </w:pPr>
       <w:r>
         <w:rPr>
-          <w:rFonts w:ascii="Calibri" w:hAnsi="Calibri"/>
+          <w:rFonts w:ascii="Calibri" w:eastAsia="Calibri" w:hAnsi="Calibri" w:cs="Calibri"/>
           <w:color w:val="333333"/>
           <w:sz w:val="22"/>
           <w:szCs w:val="22"/>
         </w:rPr>
-        <w:t>towards the bottom at a constant speed.</w:t>
+        <w:t>(3 points) But when Dino hits the ground (in other words, if Dino is touching the ground), it should stop falling.  You can use the fact that the ground is all the same color green, along with the “touching color” block:</w:t>
       </w:r>
     </w:p>
     <w:p>
       <w:pPr>
-        <w:pStyle w:val="NormalWeb"/>
-        <w:numPr>
-          <w:ilvl w:val="0"/>
-          <w:numId w:val="3"/>
-        </w:numPr>
-        <w:shd w:val="clear" w:color="auto" w:fill="FFFFFF"/>
-        <w:spacing w:before="0" w:beforeAutospacing="0" w:after="240" w:afterAutospacing="0" w:line="336" w:lineRule="atLeast"/>
-        <w:rPr>
-          <w:rFonts w:ascii="Calibri" w:hAnsi="Calibri"/>
+        <w:ind w:left="1440" w:firstLine="720"/>
+        <w:rPr>
+          <w:rFonts w:ascii="Calibri" w:eastAsia="Calibri" w:hAnsi="Calibri" w:cs="Calibri"/>
           <w:color w:val="333333"/>
           <w:sz w:val="22"/>
           <w:szCs w:val="22"/>
@@ -168,134 +227,114 @@
       </w:pPr>
       <w:r>
         <w:rPr>
-          <w:rFonts w:ascii="Calibri" w:hAnsi="Calibri"/>
+          <w:noProof/>
+        </w:rPr>
+        <w:drawing>
+          <wp:inline distT="0" distB="0" distL="0" distR="0" wp14:anchorId="33FF85BF" wp14:editId="448B0DF3">
+            <wp:extent cx="960120" cy="175260"/>
+            <wp:effectExtent l="0" t="0" r="0" b="0"/>
+            <wp:docPr id="2" name="Picture 2"/>
+            <wp:cNvGraphicFramePr>
+              <a:graphicFrameLocks xmlns:a="http://schemas.openxmlformats.org/drawingml/2006/main" noChangeAspect="1"/>
+            </wp:cNvGraphicFramePr>
+            <a:graphic xmlns:a="http://schemas.openxmlformats.org/drawingml/2006/main">
+              <a:graphicData uri="http://schemas.openxmlformats.org/drawingml/2006/picture">
+                <pic:pic xmlns:pic="http://schemas.openxmlformats.org/drawingml/2006/picture">
+                  <pic:nvPicPr>
+                    <pic:cNvPr id="0" name="image3.png"/>
+                    <pic:cNvPicPr>
+                      <a:picLocks noChangeAspect="1" noChangeArrowheads="1"/>
+                    </pic:cNvPicPr>
+                  </pic:nvPicPr>
+                  <pic:blipFill>
+                    <a:blip r:embed="rId11">
+                      <a:extLst>
+                        <a:ext uri="{28A0092B-C50C-407E-A947-70E740481C1C}">
+                          <a14:useLocalDpi xmlns:a14="http://schemas.microsoft.com/office/drawing/2010/main" val="0"/>
+                        </a:ext>
+                      </a:extLst>
+                    </a:blip>
+                    <a:srcRect/>
+                    <a:stretch>
+                      <a:fillRect/>
+                    </a:stretch>
+                  </pic:blipFill>
+                  <pic:spPr bwMode="auto">
+                    <a:xfrm>
+                      <a:off x="0" y="0"/>
+                      <a:ext cx="960120" cy="175260"/>
+                    </a:xfrm>
+                    <a:prstGeom prst="rect">
+                      <a:avLst/>
+                    </a:prstGeom>
+                    <a:noFill/>
+                    <a:ln>
+                      <a:noFill/>
+                    </a:ln>
+                  </pic:spPr>
+                </pic:pic>
+              </a:graphicData>
+            </a:graphic>
+          </wp:inline>
+        </w:drawing>
+      </w:r>
+    </w:p>
+    <w:p>
+      <w:pPr>
+        <w:ind w:left="1440"/>
+        <w:rPr>
+          <w:rFonts w:ascii="Calibri" w:eastAsia="Calibri" w:hAnsi="Calibri" w:cs="Calibri"/>
           <w:color w:val="333333"/>
           <w:sz w:val="22"/>
           <w:szCs w:val="22"/>
         </w:rPr>
-        <w:t>What happens in your program when the object hits the</w:t>
-      </w:r>
+      </w:pPr>
       <w:r>
         <w:rPr>
-          <w:rStyle w:val="apple-converted-space"/>
-          <w:rFonts w:ascii="Calibri" w:hAnsi="Calibri"/>
+          <w:rFonts w:ascii="Calibri" w:eastAsia="Calibri" w:hAnsi="Calibri" w:cs="Calibri"/>
           <w:color w:val="333333"/>
           <w:sz w:val="22"/>
           <w:szCs w:val="22"/>
         </w:rPr>
-        <w:t> </w:t>
+        <w:t>You can change the color by clicking on the color, then clicking on anything that has the desired color.</w:t>
       </w:r>
-      <w:r>
-        <w:rPr>
-          <w:rFonts w:ascii="Calibri" w:hAnsi="Calibri"/>
+    </w:p>
+    <w:p>
+      <w:pPr>
+        <w:spacing w:after="240"/>
+        <w:rPr>
+          <w:rFonts w:ascii="Calibri" w:eastAsia="Calibri" w:hAnsi="Calibri" w:cs="Calibri"/>
           <w:color w:val="333333"/>
           <w:sz w:val="22"/>
           <w:szCs w:val="22"/>
         </w:rPr>
-        <w:t>"ground"? Is that an accurate model of how gravity works on Earth?</w:t>
-      </w:r>
-      <w:r>
-        <w:rPr>
-          <w:rStyle w:val="apple-converted-space"/>
-          <w:rFonts w:ascii="Calibri" w:hAnsi="Calibri"/>
-          <w:color w:val="333333"/>
-          <w:sz w:val="22"/>
-          <w:szCs w:val="22"/>
-        </w:rPr>
-        <w:t> </w:t>
-      </w:r>
-      <w:r>
-        <w:rPr>
-          <w:rFonts w:ascii="Calibri" w:hAnsi="Calibri"/>
-          <w:color w:val="333333"/>
-          <w:sz w:val="22"/>
-          <w:szCs w:val="22"/>
-        </w:rPr>
-        <w:br/>
-      </w:r>
-      <w:r>
-        <w:rPr>
-          <w:rFonts w:ascii="Calibri" w:hAnsi="Calibri"/>
-          <w:color w:val="333333"/>
-          <w:sz w:val="22"/>
-          <w:szCs w:val="22"/>
-        </w:rPr>
-        <w:br/>
-      </w:r>
-      <w:r>
-        <w:rPr>
-          <w:rFonts w:ascii="Calibri" w:hAnsi="Calibri"/>
-          <w:color w:val="333333"/>
-          <w:sz w:val="22"/>
-          <w:szCs w:val="22"/>
-        </w:rPr>
-        <w:br/>
-      </w:r>
+      </w:pPr>
     </w:p>
     <w:p>
       <w:pPr>
-        <w:pStyle w:val="NormalWeb"/>
-        <w:numPr>
-          <w:ilvl w:val="0"/>
-          <w:numId w:val="3"/>
-        </w:numPr>
-        <w:shd w:val="clear" w:color="auto" w:fill="FFFFFF"/>
-        <w:spacing w:before="0" w:beforeAutospacing="0" w:after="240" w:afterAutospacing="0" w:line="336" w:lineRule="atLeast"/>
-        <w:rPr>
-          <w:rFonts w:ascii="Calibri" w:hAnsi="Calibri"/>
-          <w:color w:val="333333"/>
-          <w:sz w:val="22"/>
-          <w:szCs w:val="22"/>
-        </w:rPr>
+        <w:keepNext/>
+        <w:keepLines/>
+        <w:spacing w:before="240" w:line="256" w:lineRule="auto"/>
       </w:pPr>
       <w:r>
         <w:rPr>
-          <w:rFonts w:ascii="Calibri" w:hAnsi="Calibri"/>
-          <w:color w:val="333333"/>
-          <w:sz w:val="22"/>
-          <w:szCs w:val="22"/>
-        </w:rPr>
-        <w:t>Modify your program so that the problem you identified in part 1.3 is fixed. Make your object do something appropriate when it hits the</w:t>
-      </w:r>
-      <w:r>
-        <w:rPr>
-          <w:rStyle w:val="apple-converted-space"/>
-          <w:rFonts w:ascii="Calibri" w:hAnsi="Calibri"/>
-          <w:color w:val="333333"/>
-          <w:sz w:val="22"/>
-          <w:szCs w:val="22"/>
-        </w:rPr>
-        <w:t> </w:t>
-      </w:r>
-      <w:r>
-        <w:rPr>
-          <w:rFonts w:ascii="Calibri" w:hAnsi="Calibri"/>
-          <w:color w:val="333333"/>
-          <w:sz w:val="22"/>
-          <w:szCs w:val="22"/>
-        </w:rPr>
-        <w:t>"ground."(Making sure the ground is a unique color and making use of that color will be helpful.)</w:t>
-      </w:r>
-    </w:p>
-    <w:p>
-      <w:pPr>
-        <w:pStyle w:val="Heading1"/>
-      </w:pPr>
-      <w:r>
+          <w:rFonts w:ascii="Calibri" w:eastAsia="Calibri" w:hAnsi="Calibri" w:cs="Calibri"/>
+          <w:color w:val="2E74B5"/>
+          <w:sz w:val="32"/>
+          <w:szCs w:val="32"/>
+        </w:rPr>
         <w:t>...Must Come Down</w:t>
       </w:r>
     </w:p>
     <w:p>
       <w:pPr>
-        <w:pStyle w:val="NormalWeb"/>
         <w:numPr>
           <w:ilvl w:val="0"/>
-          <w:numId w:val="4"/>
+          <w:numId w:val="8"/>
         </w:numPr>
-        <w:shd w:val="clear" w:color="auto" w:fill="FFFFFF"/>
-        <w:spacing w:before="0" w:beforeAutospacing="0" w:after="240" w:afterAutospacing="0" w:line="336" w:lineRule="atLeast"/>
-        <w:rPr>
-          <w:rFonts w:ascii="Calibri" w:eastAsiaTheme="minorHAnsi" w:hAnsi="Calibri"/>
+        <w:ind w:hanging="360"/>
+        <w:rPr>
+          <w:rFonts w:ascii="Calibri" w:eastAsia="Calibri" w:hAnsi="Calibri" w:cs="Calibri"/>
           <w:color w:val="333333"/>
           <w:sz w:val="22"/>
           <w:szCs w:val="22"/>
@@ -303,25 +342,19 @@
       </w:pPr>
       <w:r>
         <w:rPr>
-          <w:rFonts w:ascii="Calibri" w:hAnsi="Calibri"/>
+          <w:rFonts w:ascii="Calibri" w:eastAsia="Calibri" w:hAnsi="Calibri" w:cs="Calibri"/>
           <w:color w:val="333333"/>
           <w:sz w:val="22"/>
           <w:szCs w:val="22"/>
         </w:rPr>
-        <w:t>Add a second sprite that looks like something that might already be on the ground when your first object is falling (like a house, a picnic table, a person, etc.). Put this new object directly below where the first object falls so that the following object will hit it.</w:t>
+        <w:t>(2 points) Modify your code so that when the green flag is clicked, Dino will not only move to the top of the stage, it will move to a random x-coordinate on the stage (between -240 and 240).  Use the “pick random” block:</w:t>
       </w:r>
     </w:p>
     <w:p>
       <w:pPr>
-        <w:pStyle w:val="NormalWeb"/>
-        <w:numPr>
-          <w:ilvl w:val="0"/>
-          <w:numId w:val="4"/>
-        </w:numPr>
-        <w:shd w:val="clear" w:color="auto" w:fill="FFFFFF"/>
-        <w:spacing w:before="0" w:beforeAutospacing="0" w:after="240" w:afterAutospacing="0" w:line="336" w:lineRule="atLeast"/>
-        <w:rPr>
-          <w:rFonts w:ascii="Calibri" w:hAnsi="Calibri"/>
+        <w:ind w:left="720" w:firstLine="720"/>
+        <w:rPr>
+          <w:rFonts w:ascii="Calibri" w:eastAsia="Calibri" w:hAnsi="Calibri" w:cs="Calibri"/>
           <w:color w:val="333333"/>
           <w:sz w:val="22"/>
           <w:szCs w:val="22"/>
@@ -329,115 +362,254 @@
       </w:pPr>
       <w:r>
         <w:rPr>
-          <w:rFonts w:ascii="Calibri" w:hAnsi="Calibri"/>
+          <w:noProof/>
+        </w:rPr>
+        <w:drawing>
+          <wp:inline distT="0" distB="0" distL="0" distR="0" wp14:anchorId="6CBAC295" wp14:editId="71592112">
+            <wp:extent cx="1508760" cy="175260"/>
+            <wp:effectExtent l="0" t="0" r="0" b="0"/>
+            <wp:docPr id="1" name="Picture 1"/>
+            <wp:cNvGraphicFramePr>
+              <a:graphicFrameLocks xmlns:a="http://schemas.openxmlformats.org/drawingml/2006/main" noChangeAspect="1"/>
+            </wp:cNvGraphicFramePr>
+            <a:graphic xmlns:a="http://schemas.openxmlformats.org/drawingml/2006/main">
+              <a:graphicData uri="http://schemas.openxmlformats.org/drawingml/2006/picture">
+                <pic:pic xmlns:pic="http://schemas.openxmlformats.org/drawingml/2006/picture">
+                  <pic:nvPicPr>
+                    <pic:cNvPr id="0" name="image4.png"/>
+                    <pic:cNvPicPr>
+                      <a:picLocks noChangeAspect="1" noChangeArrowheads="1"/>
+                    </pic:cNvPicPr>
+                  </pic:nvPicPr>
+                  <pic:blipFill>
+                    <a:blip r:embed="rId12">
+                      <a:extLst>
+                        <a:ext uri="{28A0092B-C50C-407E-A947-70E740481C1C}">
+                          <a14:useLocalDpi xmlns:a14="http://schemas.microsoft.com/office/drawing/2010/main" val="0"/>
+                        </a:ext>
+                      </a:extLst>
+                    </a:blip>
+                    <a:srcRect/>
+                    <a:stretch>
+                      <a:fillRect/>
+                    </a:stretch>
+                  </pic:blipFill>
+                  <pic:spPr bwMode="auto">
+                    <a:xfrm>
+                      <a:off x="0" y="0"/>
+                      <a:ext cx="1508760" cy="175260"/>
+                    </a:xfrm>
+                    <a:prstGeom prst="rect">
+                      <a:avLst/>
+                    </a:prstGeom>
+                    <a:noFill/>
+                    <a:ln>
+                      <a:noFill/>
+                    </a:ln>
+                  </pic:spPr>
+                </pic:pic>
+              </a:graphicData>
+            </a:graphic>
+          </wp:inline>
+        </w:drawing>
+      </w:r>
+    </w:p>
+    <w:p>
+      <w:pPr>
+        <w:numPr>
+          <w:ilvl w:val="0"/>
+          <w:numId w:val="9"/>
+        </w:numPr>
+        <w:ind w:hanging="360"/>
+        <w:rPr>
+          <w:rFonts w:ascii="Calibri" w:eastAsia="Calibri" w:hAnsi="Calibri" w:cs="Calibri"/>
           <w:color w:val="333333"/>
           <w:sz w:val="22"/>
           <w:szCs w:val="22"/>
         </w:rPr>
-        <w:t xml:space="preserve">What should happen when the </w:t>
-      </w:r>
+      </w:pPr>
       <w:r>
         <w:rPr>
-          <w:rFonts w:ascii="Calibri" w:hAnsi="Calibri"/>
+          <w:rFonts w:ascii="Calibri" w:eastAsia="Calibri" w:hAnsi="Calibri" w:cs="Calibri"/>
           <w:color w:val="333333"/>
           <w:sz w:val="22"/>
           <w:szCs w:val="22"/>
         </w:rPr>
-        <w:t>falling</w:t>
+        <w:t xml:space="preserve">(2 points) Modify your code so that the Dino sprite not only stops falling when it touches the ground, but it also stops falling if it is touching the Platform sprite.  In other words, it should always fall unless it is touching the </w:t>
       </w:r>
+      <w:proofErr w:type="gramStart"/>
       <w:r>
         <w:rPr>
-          <w:rFonts w:ascii="Calibri" w:hAnsi="Calibri"/>
+          <w:rFonts w:ascii="Calibri" w:eastAsia="Calibri" w:hAnsi="Calibri" w:cs="Calibri"/>
           <w:color w:val="333333"/>
           <w:sz w:val="22"/>
           <w:szCs w:val="22"/>
         </w:rPr>
-        <w:t xml:space="preserve"> object hits the object on the ground? Will that happen with the model we currently have? Why or why not?</w:t>
+        <w:t>ground</w:t>
       </w:r>
+      <w:proofErr w:type="gramEnd"/>
       <w:r>
         <w:rPr>
-          <w:rStyle w:val="apple-converted-space"/>
-          <w:rFonts w:ascii="Calibri" w:hAnsi="Calibri"/>
+          <w:rFonts w:ascii="Calibri" w:eastAsia="Calibri" w:hAnsi="Calibri" w:cs="Calibri"/>
           <w:color w:val="333333"/>
           <w:sz w:val="22"/>
           <w:szCs w:val="22"/>
         </w:rPr>
-        <w:t> </w:t>
+        <w:t xml:space="preserve"> OR it is touching the Platform sprite.  </w:t>
       </w:r>
-      <w:r>
-        <w:rPr>
-          <w:rFonts w:ascii="Calibri" w:hAnsi="Calibri"/>
+    </w:p>
+    <w:p>
+      <w:pPr>
+        <w:rPr>
+          <w:rFonts w:ascii="Calibri" w:eastAsia="Calibri" w:hAnsi="Calibri" w:cs="Calibri"/>
           <w:color w:val="333333"/>
           <w:sz w:val="22"/>
           <w:szCs w:val="22"/>
         </w:rPr>
-        <w:br/>
+      </w:pPr>
+    </w:p>
+    <w:p>
+      <w:pPr>
+        <w:keepNext/>
+        <w:keepLines/>
+        <w:spacing w:before="240" w:line="256" w:lineRule="auto"/>
+      </w:pPr>
+      <w:r>
+        <w:rPr>
+          <w:rFonts w:ascii="Calibri" w:eastAsia="Calibri" w:hAnsi="Calibri" w:cs="Calibri"/>
+          <w:color w:val="2E74B5"/>
+          <w:sz w:val="32"/>
+          <w:szCs w:val="32"/>
+        </w:rPr>
+        <w:t>Jump Up</w:t>
       </w:r>
-      <w:r>
-        <w:rPr>
-          <w:rFonts w:ascii="Calibri" w:hAnsi="Calibri"/>
+    </w:p>
+    <w:p>
+      <w:pPr>
+        <w:numPr>
+          <w:ilvl w:val="0"/>
+          <w:numId w:val="10"/>
+        </w:numPr>
+        <w:ind w:hanging="360"/>
+        <w:contextualSpacing/>
+        <w:rPr>
+          <w:rFonts w:ascii="Calibri" w:eastAsia="Calibri" w:hAnsi="Calibri" w:cs="Calibri"/>
           <w:color w:val="333333"/>
           <w:sz w:val="22"/>
           <w:szCs w:val="22"/>
         </w:rPr>
-        <w:br/>
-      </w:r>
+      </w:pPr>
       <w:r>
         <w:rPr>
-          <w:rFonts w:ascii="Calibri" w:hAnsi="Calibri"/>
+          <w:rFonts w:ascii="Calibri" w:eastAsia="Calibri" w:hAnsi="Calibri" w:cs="Calibri"/>
           <w:color w:val="333333"/>
           <w:sz w:val="22"/>
           <w:szCs w:val="22"/>
         </w:rPr>
-        <w:br/>
+        <w:t>(2 points) Modify your code so that when the spacebar is pressed, Dino will jump up.  Have Dino jump by using a repeat loop with a block in it that will move Dino up.  Dino will have t</w:t>
       </w:r>
       <w:r>
         <w:rPr>
-          <w:rFonts w:ascii="Calibri" w:hAnsi="Calibri"/>
+          <w:rFonts w:ascii="Calibri" w:eastAsia="Calibri" w:hAnsi="Calibri" w:cs="Calibri"/>
           <w:color w:val="333333"/>
           <w:sz w:val="22"/>
           <w:szCs w:val="22"/>
         </w:rPr>
-        <w:br/>
+        <w:t>o move up faster than you think</w:t>
+      </w:r>
+      <w:bookmarkStart w:id="0" w:name="_GoBack"/>
+      <w:bookmarkEnd w:id="0"/>
+      <w:r>
+        <w:rPr>
+          <w:rFonts w:ascii="Calibri" w:eastAsia="Calibri" w:hAnsi="Calibri" w:cs="Calibri"/>
+          <w:color w:val="333333"/>
+          <w:sz w:val="22"/>
+          <w:szCs w:val="22"/>
+        </w:rPr>
+        <w:t xml:space="preserve"> since it will be fighting the forever loop that causes it to always go down.</w:t>
       </w:r>
     </w:p>
     <w:p>
       <w:pPr>
-        <w:pStyle w:val="NormalWeb"/>
-        <w:numPr>
-          <w:ilvl w:val="0"/>
-          <w:numId w:val="4"/>
-        </w:numPr>
-        <w:shd w:val="clear" w:color="auto" w:fill="FFFFFF"/>
-        <w:spacing w:before="0" w:beforeAutospacing="0" w:after="240" w:afterAutospacing="0" w:line="336" w:lineRule="atLeast"/>
-        <w:rPr>
-          <w:rFonts w:ascii="Calibri" w:hAnsi="Calibri"/>
+        <w:rPr>
+          <w:rFonts w:ascii="Calibri" w:eastAsia="Calibri" w:hAnsi="Calibri" w:cs="Calibri"/>
           <w:color w:val="333333"/>
           <w:sz w:val="22"/>
           <w:szCs w:val="22"/>
         </w:rPr>
       </w:pPr>
+    </w:p>
+    <w:p>
+      <w:pPr>
+        <w:keepNext/>
+        <w:keepLines/>
+        <w:spacing w:before="240" w:line="256" w:lineRule="auto"/>
+      </w:pPr>
       <w:r>
         <w:rPr>
-          <w:rFonts w:ascii="Calibri" w:hAnsi="Calibri"/>
+          <w:rFonts w:ascii="Calibri" w:eastAsia="Calibri" w:hAnsi="Calibri" w:cs="Calibri"/>
+          <w:color w:val="2E74B5"/>
+          <w:sz w:val="32"/>
+          <w:szCs w:val="32"/>
+        </w:rPr>
+        <w:t>Challenge!</w:t>
+      </w:r>
+    </w:p>
+    <w:p>
+      <w:pPr>
+        <w:numPr>
+          <w:ilvl w:val="0"/>
+          <w:numId w:val="11"/>
+        </w:numPr>
+        <w:ind w:hanging="360"/>
+        <w:contextualSpacing/>
+        <w:rPr>
+          <w:rFonts w:ascii="Calibri" w:eastAsia="Calibri" w:hAnsi="Calibri" w:cs="Calibri"/>
           <w:color w:val="333333"/>
           <w:sz w:val="22"/>
           <w:szCs w:val="22"/>
         </w:rPr>
-        <w:t>Modify your code so that you fix the problem you identified in part 2.2. Make your falling object do something appropriate if it hits the object on the ground. Once you've made that work, move the falling object and make sure you didn't break the situation when the falling object doesn't hit something on the way down.</w:t>
+      </w:pPr>
+      <w:r>
+        <w:rPr>
+          <w:rFonts w:ascii="Calibri" w:eastAsia="Calibri" w:hAnsi="Calibri" w:cs="Calibri"/>
+          <w:color w:val="333333"/>
+          <w:sz w:val="22"/>
+          <w:szCs w:val="22"/>
+        </w:rPr>
+        <w:t xml:space="preserve">(2 points) Dino jumps any time the spacebar is pressed, even if it is in midair.  How do you make </w:t>
+      </w:r>
+      <w:proofErr w:type="gramStart"/>
+      <w:r>
+        <w:rPr>
+          <w:rFonts w:ascii="Calibri" w:eastAsia="Calibri" w:hAnsi="Calibri" w:cs="Calibri"/>
+          <w:color w:val="333333"/>
+          <w:sz w:val="22"/>
+          <w:szCs w:val="22"/>
+        </w:rPr>
+        <w:t>it</w:t>
+      </w:r>
+      <w:proofErr w:type="gramEnd"/>
+      <w:r>
+        <w:rPr>
+          <w:rFonts w:ascii="Calibri" w:eastAsia="Calibri" w:hAnsi="Calibri" w:cs="Calibri"/>
+          <w:color w:val="333333"/>
+          <w:sz w:val="22"/>
+          <w:szCs w:val="22"/>
+        </w:rPr>
+        <w:t xml:space="preserve"> so Dino can only jump while on the ground or the platform?</w:t>
       </w:r>
     </w:p>
     <w:p>
       <w:pPr>
-        <w:pStyle w:val="NormalWeb"/>
         <w:numPr>
           <w:ilvl w:val="0"/>
-          <w:numId w:val="4"/>
+          <w:numId w:val="11"/>
         </w:numPr>
-        <w:shd w:val="clear" w:color="auto" w:fill="FFFFFF"/>
-        <w:spacing w:before="0" w:beforeAutospacing="0" w:after="240" w:afterAutospacing="0" w:line="336" w:lineRule="atLeast"/>
-        <w:rPr>
-          <w:rFonts w:ascii="Calibri" w:hAnsi="Calibri"/>
+        <w:ind w:hanging="360"/>
+        <w:contextualSpacing/>
+        <w:rPr>
+          <w:rFonts w:ascii="Calibri" w:eastAsia="Calibri" w:hAnsi="Calibri" w:cs="Calibri"/>
           <w:color w:val="333333"/>
           <w:sz w:val="22"/>
           <w:szCs w:val="22"/>
@@ -445,25 +617,24 @@
       </w:pPr>
       <w:r>
         <w:rPr>
-          <w:rFonts w:ascii="Calibri" w:hAnsi="Calibri"/>
+          <w:rFonts w:ascii="Calibri" w:eastAsia="Calibri" w:hAnsi="Calibri" w:cs="Calibri"/>
           <w:color w:val="333333"/>
           <w:sz w:val="22"/>
           <w:szCs w:val="22"/>
         </w:rPr>
-        <w:t>Add code so that both objects move to a random x coordinate every time the green flag is clicked. The falling object should be at the top of the stage, and the other object at the bottom. Verify that the falling object does the right thing no matter where the two objects end up relative to each other.</w:t>
+        <w:t>(2 points) Can you add code so Dino will move right and left with the arrow keys?</w:t>
       </w:r>
     </w:p>
     <w:p>
       <w:pPr>
-        <w:pStyle w:val="NormalWeb"/>
         <w:numPr>
           <w:ilvl w:val="0"/>
-          <w:numId w:val="4"/>
+          <w:numId w:val="11"/>
         </w:numPr>
-        <w:shd w:val="clear" w:color="auto" w:fill="FFFFFF"/>
-        <w:spacing w:before="0" w:beforeAutospacing="0" w:after="240" w:afterAutospacing="0" w:line="336" w:lineRule="atLeast"/>
-        <w:rPr>
-          <w:rFonts w:ascii="Calibri" w:hAnsi="Calibri"/>
+        <w:ind w:hanging="360"/>
+        <w:contextualSpacing/>
+        <w:rPr>
+          <w:rFonts w:ascii="Calibri" w:eastAsia="Calibri" w:hAnsi="Calibri" w:cs="Calibri"/>
           <w:color w:val="333333"/>
           <w:sz w:val="22"/>
           <w:szCs w:val="22"/>
@@ -471,17 +642,48 @@
       </w:pPr>
       <w:r>
         <w:rPr>
-          <w:rFonts w:ascii="Calibri" w:hAnsi="Calibri"/>
+          <w:rFonts w:ascii="Calibri" w:eastAsia="Calibri" w:hAnsi="Calibri" w:cs="Calibri"/>
           <w:color w:val="333333"/>
           <w:sz w:val="22"/>
           <w:szCs w:val="22"/>
         </w:rPr>
-        <w:t>Add a hill to your outdoor scene and make sure that your falling object does something appropriate when it hits the hill.</w:t>
+        <w:t xml:space="preserve">(5 points) </w:t>
+      </w:r>
+      <w:proofErr w:type="gramStart"/>
+      <w:r>
+        <w:rPr>
+          <w:rFonts w:ascii="Calibri" w:eastAsia="Calibri" w:hAnsi="Calibri" w:cs="Calibri"/>
+          <w:color w:val="333333"/>
+          <w:sz w:val="22"/>
+          <w:szCs w:val="22"/>
+        </w:rPr>
+        <w:t>In reality, gravity</w:t>
+      </w:r>
+      <w:proofErr w:type="gramEnd"/>
+      <w:r>
+        <w:rPr>
+          <w:rFonts w:ascii="Calibri" w:eastAsia="Calibri" w:hAnsi="Calibri" w:cs="Calibri"/>
+          <w:color w:val="333333"/>
+          <w:sz w:val="22"/>
+          <w:szCs w:val="22"/>
+        </w:rPr>
+        <w:t xml:space="preserve"> pulls down with constant acceleration, not constant speed.  How can you change your code to model gravity as a constant acceleration instead of a constant speed?  </w:t>
       </w:r>
     </w:p>
+    <w:p>
+      <w:pPr>
+        <w:rPr>
+          <w:rFonts w:ascii="Calibri" w:eastAsia="Calibri" w:hAnsi="Calibri" w:cs="Calibri"/>
+          <w:color w:val="333333"/>
+          <w:sz w:val="22"/>
+          <w:szCs w:val="22"/>
+        </w:rPr>
+      </w:pPr>
+    </w:p>
+    <w:p/>
     <w:sectPr>
-      <w:headerReference w:type="default" r:id="rId10"/>
-      <w:footerReference w:type="default" r:id="rId11"/>
+      <w:headerReference w:type="default" r:id="rId13"/>
+      <w:footerReference w:type="default" r:id="rId14"/>
       <w:pgSz w:w="12240" w:h="15840"/>
       <w:pgMar w:top="360" w:right="720" w:bottom="720" w:left="720" w:header="270" w:footer="720" w:gutter="0"/>
       <w:cols w:space="720"/>
@@ -492,12 +694,9 @@
 </file>
 
 <file path=word/endnotes.xml><?xml version="1.0" encoding="utf-8"?>
-<w:endnotes xmlns:wpc="http://schemas.microsoft.com/office/word/2010/wordprocessingCanvas" xmlns:cx="http://schemas.microsoft.com/office/drawing/2014/chartex" xmlns:cx1="http://schemas.microsoft.com/office/drawing/2015/9/8/chartex" xmlns:cx2="http://schemas.microsoft.com/office/drawing/2015/10/21/chartex" xmlns:cx3="http://schemas.microsoft.com/office/drawing/2016/5/9/chartex" xmlns:cx4="http://schemas.microsoft.com/office/drawing/2016/5/10/chartex" xmlns:cx5="http://schemas.microsoft.com/office/drawing/2016/5/11/chartex" xmlns:mc="http://schemas.openxmlformats.org/markup-compatibility/2006" xmlns:o="urn:schemas-microsoft-com:office:office" xmlns:r="http://schemas.openxmlformats.org/officeDocument/2006/relationships" xmlns:m="http://schemas.openxmlformats.org/officeDocument/2006/math" xmlns:v="urn:schemas-microsoft-com:vml" xmlns:wp14="http://schemas.microsoft.com/office/word/2010/wordprocessingDrawing" xmlns:wp="http://schemas.openxmlformats.org/drawingml/2006/wordprocessingDrawing" xmlns:w10="urn:schemas-microsoft-com:office:word" xmlns:w="http://schemas.openxmlformats.org/wordprocessingml/2006/main" xmlns:w14="http://schemas.microsoft.com/office/word/2010/wordml" xmlns:w15="http://schemas.microsoft.com/office/word/2012/wordml" xmlns:w16se="http://schemas.microsoft.com/office/word/2015/wordml/symex" xmlns:wpg="http://schemas.microsoft.com/office/word/2010/wordprocessingGroup" xmlns:wpi="http://schemas.microsoft.com/office/word/2010/wordprocessingInk" xmlns:wne="http://schemas.microsoft.com/office/word/2006/wordml" xmlns:wps="http://schemas.microsoft.com/office/word/2010/wordprocessingShape" mc:Ignorable="w14 w15 w16se wp14">
+<w:endnotes xmlns:wpc="http://schemas.microsoft.com/office/word/2010/wordprocessingCanvas" xmlns:cx="http://schemas.microsoft.com/office/drawing/2014/chartex" xmlns:cx1="http://schemas.microsoft.com/office/drawing/2015/9/8/chartex" xmlns:cx2="http://schemas.microsoft.com/office/drawing/2015/10/21/chartex" xmlns:cx3="http://schemas.microsoft.com/office/drawing/2016/5/9/chartex" xmlns:cx4="http://schemas.microsoft.com/office/drawing/2016/5/10/chartex" xmlns:cx5="http://schemas.microsoft.com/office/drawing/2016/5/11/chartex" xmlns:cx6="http://schemas.microsoft.com/office/drawing/2016/5/12/chartex" xmlns:cx7="http://schemas.microsoft.com/office/drawing/2016/5/13/chartex" xmlns:cx8="http://schemas.microsoft.com/office/drawing/2016/5/14/chartex" xmlns:mc="http://schemas.openxmlformats.org/markup-compatibility/2006" xmlns:aink="http://schemas.microsoft.com/office/drawing/2016/ink" xmlns:am3d="http://schemas.microsoft.com/office/drawing/2017/model3d" xmlns:o="urn:schemas-microsoft-com:office:office" xmlns:r="http://schemas.openxmlformats.org/officeDocument/2006/relationships" xmlns:m="http://schemas.openxmlformats.org/officeDocument/2006/math" xmlns:v="urn:schemas-microsoft-com:vml" xmlns:wp14="http://schemas.microsoft.com/office/word/2010/wordprocessingDrawing" xmlns:wp="http://schemas.openxmlformats.org/drawingml/2006/wordprocessingDrawing" xmlns:w10="urn:schemas-microsoft-com:office:word" xmlns:w="http://schemas.openxmlformats.org/wordprocessingml/2006/main" xmlns:w14="http://schemas.microsoft.com/office/word/2010/wordml" xmlns:w15="http://schemas.microsoft.com/office/word/2012/wordml" xmlns:w16se="http://schemas.microsoft.com/office/word/2015/wordml/symex" xmlns:wpg="http://schemas.microsoft.com/office/word/2010/wordprocessingGroup" xmlns:wpi="http://schemas.microsoft.com/office/word/2010/wordprocessingInk" xmlns:wne="http://schemas.microsoft.com/office/word/2006/wordml" xmlns:wps="http://schemas.microsoft.com/office/word/2010/wordprocessingShape" mc:Ignorable="w14 w15 w16se wp14">
   <w:endnote w:type="separator" w:id="-1">
     <w:p>
-      <w:pPr>
-        <w:spacing w:after="0" w:line="240" w:lineRule="auto"/>
-      </w:pPr>
       <w:r>
         <w:separator/>
       </w:r>
@@ -505,9 +704,6 @@
   </w:endnote>
   <w:endnote w:type="continuationSeparator" w:id="0">
     <w:p>
-      <w:pPr>
-        <w:spacing w:after="0" w:line="240" w:lineRule="auto"/>
-      </w:pPr>
       <w:r>
         <w:continuationSeparator/>
       </w:r>
@@ -517,7 +713,7 @@
 </file>
 
 <file path=word/footer1.xml><?xml version="1.0" encoding="utf-8"?>
-<w:ftr xmlns:wpc="http://schemas.microsoft.com/office/word/2010/wordprocessingCanvas" xmlns:cx="http://schemas.microsoft.com/office/drawing/2014/chartex" xmlns:cx1="http://schemas.microsoft.com/office/drawing/2015/9/8/chartex" xmlns:cx2="http://schemas.microsoft.com/office/drawing/2015/10/21/chartex" xmlns:cx3="http://schemas.microsoft.com/office/drawing/2016/5/9/chartex" xmlns:cx4="http://schemas.microsoft.com/office/drawing/2016/5/10/chartex" xmlns:cx5="http://schemas.microsoft.com/office/drawing/2016/5/11/chartex" xmlns:mc="http://schemas.openxmlformats.org/markup-compatibility/2006" xmlns:o="urn:schemas-microsoft-com:office:office" xmlns:r="http://schemas.openxmlformats.org/officeDocument/2006/relationships" xmlns:m="http://schemas.openxmlformats.org/officeDocument/2006/math" xmlns:v="urn:schemas-microsoft-com:vml" xmlns:wp14="http://schemas.microsoft.com/office/word/2010/wordprocessingDrawing" xmlns:wp="http://schemas.openxmlformats.org/drawingml/2006/wordprocessingDrawing" xmlns:w10="urn:schemas-microsoft-com:office:word" xmlns:w="http://schemas.openxmlformats.org/wordprocessingml/2006/main" xmlns:w14="http://schemas.microsoft.com/office/word/2010/wordml" xmlns:w15="http://schemas.microsoft.com/office/word/2012/wordml" xmlns:w16se="http://schemas.microsoft.com/office/word/2015/wordml/symex" xmlns:wpg="http://schemas.microsoft.com/office/word/2010/wordprocessingGroup" xmlns:wpi="http://schemas.microsoft.com/office/word/2010/wordprocessingInk" xmlns:wne="http://schemas.microsoft.com/office/word/2006/wordml" xmlns:wps="http://schemas.microsoft.com/office/word/2010/wordprocessingShape" mc:Ignorable="w14 w15 w16se wp14">
+<w:ftr xmlns:wpc="http://schemas.microsoft.com/office/word/2010/wordprocessingCanvas" xmlns:cx="http://schemas.microsoft.com/office/drawing/2014/chartex" xmlns:cx1="http://schemas.microsoft.com/office/drawing/2015/9/8/chartex" xmlns:cx2="http://schemas.microsoft.com/office/drawing/2015/10/21/chartex" xmlns:cx3="http://schemas.microsoft.com/office/drawing/2016/5/9/chartex" xmlns:cx4="http://schemas.microsoft.com/office/drawing/2016/5/10/chartex" xmlns:cx5="http://schemas.microsoft.com/office/drawing/2016/5/11/chartex" xmlns:cx6="http://schemas.microsoft.com/office/drawing/2016/5/12/chartex" xmlns:cx7="http://schemas.microsoft.com/office/drawing/2016/5/13/chartex" xmlns:cx8="http://schemas.microsoft.com/office/drawing/2016/5/14/chartex" xmlns:mc="http://schemas.openxmlformats.org/markup-compatibility/2006" xmlns:aink="http://schemas.microsoft.com/office/drawing/2016/ink" xmlns:am3d="http://schemas.microsoft.com/office/drawing/2017/model3d" xmlns:o="urn:schemas-microsoft-com:office:office" xmlns:r="http://schemas.openxmlformats.org/officeDocument/2006/relationships" xmlns:m="http://schemas.openxmlformats.org/officeDocument/2006/math" xmlns:v="urn:schemas-microsoft-com:vml" xmlns:wp14="http://schemas.microsoft.com/office/word/2010/wordprocessingDrawing" xmlns:wp="http://schemas.openxmlformats.org/drawingml/2006/wordprocessingDrawing" xmlns:w10="urn:schemas-microsoft-com:office:word" xmlns:w="http://schemas.openxmlformats.org/wordprocessingml/2006/main" xmlns:w14="http://schemas.microsoft.com/office/word/2010/wordml" xmlns:w15="http://schemas.microsoft.com/office/word/2012/wordml" xmlns:w16se="http://schemas.microsoft.com/office/word/2015/wordml/symex" xmlns:wpg="http://schemas.microsoft.com/office/word/2010/wordprocessingGroup" xmlns:wpi="http://schemas.microsoft.com/office/word/2010/wordprocessingInk" xmlns:wne="http://schemas.microsoft.com/office/word/2006/wordml" xmlns:wps="http://schemas.microsoft.com/office/word/2010/wordprocessingShape" mc:Ignorable="w14 w15 w16se wp14">
   <w:p>
     <w:pPr>
       <w:pStyle w:val="Footer"/>
@@ -600,7 +796,43 @@
                                 <w:color w:val="000000" w:themeColor="text1"/>
                                 <w:sz w:val="20"/>
                               </w:rPr>
-                              <w:t>Creative Commons Attribution-NonCommercial-ShareAlike 4.0 International License</w:t>
+                              <w:t>Creative Commons Attribution-</w:t>
+                            </w:r>
+                            <w:proofErr w:type="spellStart"/>
+                            <w:r>
+                              <w:rPr>
+                                <w:rFonts w:ascii="Calibri" w:hAnsi="Calibri"/>
+                                <w:color w:val="000000" w:themeColor="text1"/>
+                                <w:sz w:val="20"/>
+                              </w:rPr>
+                              <w:t>NonCommercial</w:t>
+                            </w:r>
+                            <w:proofErr w:type="spellEnd"/>
+                            <w:r>
+                              <w:rPr>
+                                <w:rFonts w:ascii="Calibri" w:hAnsi="Calibri"/>
+                                <w:color w:val="000000" w:themeColor="text1"/>
+                                <w:sz w:val="20"/>
+                              </w:rPr>
+                              <w:t>-</w:t>
+                            </w:r>
+                            <w:proofErr w:type="spellStart"/>
+                            <w:r>
+                              <w:rPr>
+                                <w:rFonts w:ascii="Calibri" w:hAnsi="Calibri"/>
+                                <w:color w:val="000000" w:themeColor="text1"/>
+                                <w:sz w:val="20"/>
+                              </w:rPr>
+                              <w:t>ShareAlike</w:t>
+                            </w:r>
+                            <w:proofErr w:type="spellEnd"/>
+                            <w:r>
+                              <w:rPr>
+                                <w:rFonts w:ascii="Calibri" w:hAnsi="Calibri"/>
+                                <w:color w:val="000000" w:themeColor="text1"/>
+                                <w:sz w:val="20"/>
+                              </w:rPr>
+                              <w:t xml:space="preserve"> 4.0 International License</w:t>
                             </w:r>
                           </w:hyperlink>
                           <w:r>
@@ -665,7 +897,43 @@
                           <w:color w:val="000000" w:themeColor="text1"/>
                           <w:sz w:val="20"/>
                         </w:rPr>
-                        <w:t>Creative Commons Attribution-NonCommercial-ShareAlike 4.0 International License</w:t>
+                        <w:t>Creative Commons Attribution-</w:t>
+                      </w:r>
+                      <w:proofErr w:type="spellStart"/>
+                      <w:r>
+                        <w:rPr>
+                          <w:rFonts w:ascii="Calibri" w:hAnsi="Calibri"/>
+                          <w:color w:val="000000" w:themeColor="text1"/>
+                          <w:sz w:val="20"/>
+                        </w:rPr>
+                        <w:t>NonCommercial</w:t>
+                      </w:r>
+                      <w:proofErr w:type="spellEnd"/>
+                      <w:r>
+                        <w:rPr>
+                          <w:rFonts w:ascii="Calibri" w:hAnsi="Calibri"/>
+                          <w:color w:val="000000" w:themeColor="text1"/>
+                          <w:sz w:val="20"/>
+                        </w:rPr>
+                        <w:t>-</w:t>
+                      </w:r>
+                      <w:proofErr w:type="spellStart"/>
+                      <w:r>
+                        <w:rPr>
+                          <w:rFonts w:ascii="Calibri" w:hAnsi="Calibri"/>
+                          <w:color w:val="000000" w:themeColor="text1"/>
+                          <w:sz w:val="20"/>
+                        </w:rPr>
+                        <w:t>ShareAlike</w:t>
+                      </w:r>
+                      <w:proofErr w:type="spellEnd"/>
+                      <w:r>
+                        <w:rPr>
+                          <w:rFonts w:ascii="Calibri" w:hAnsi="Calibri"/>
+                          <w:color w:val="000000" w:themeColor="text1"/>
+                          <w:sz w:val="20"/>
+                        </w:rPr>
+                        <w:t xml:space="preserve"> 4.0 International License</w:t>
                       </w:r>
                     </w:hyperlink>
                     <w:r>
@@ -761,12 +1029,9 @@
 </file>
 
 <file path=word/footnotes.xml><?xml version="1.0" encoding="utf-8"?>
-<w:footnotes xmlns:wpc="http://schemas.microsoft.com/office/word/2010/wordprocessingCanvas" xmlns:cx="http://schemas.microsoft.com/office/drawing/2014/chartex" xmlns:cx1="http://schemas.microsoft.com/office/drawing/2015/9/8/chartex" xmlns:cx2="http://schemas.microsoft.com/office/drawing/2015/10/21/chartex" xmlns:cx3="http://schemas.microsoft.com/office/drawing/2016/5/9/chartex" xmlns:cx4="http://schemas.microsoft.com/office/drawing/2016/5/10/chartex" xmlns:cx5="http://schemas.microsoft.com/office/drawing/2016/5/11/chartex" xmlns:mc="http://schemas.openxmlformats.org/markup-compatibility/2006" xmlns:o="urn:schemas-microsoft-com:office:office" xmlns:r="http://schemas.openxmlformats.org/officeDocument/2006/relationships" xmlns:m="http://schemas.openxmlformats.org/officeDocument/2006/math" xmlns:v="urn:schemas-microsoft-com:vml" xmlns:wp14="http://schemas.microsoft.com/office/word/2010/wordprocessingDrawing" xmlns:wp="http://schemas.openxmlformats.org/drawingml/2006/wordprocessingDrawing" xmlns:w10="urn:schemas-microsoft-com:office:word" xmlns:w="http://schemas.openxmlformats.org/wordprocessingml/2006/main" xmlns:w14="http://schemas.microsoft.com/office/word/2010/wordml" xmlns:w15="http://schemas.microsoft.com/office/word/2012/wordml" xmlns:w16se="http://schemas.microsoft.com/office/word/2015/wordml/symex" xmlns:wpg="http://schemas.microsoft.com/office/word/2010/wordprocessingGroup" xmlns:wpi="http://schemas.microsoft.com/office/word/2010/wordprocessingInk" xmlns:wne="http://schemas.microsoft.com/office/word/2006/wordml" xmlns:wps="http://schemas.microsoft.com/office/word/2010/wordprocessingShape" mc:Ignorable="w14 w15 w16se wp14">
+<w:footnotes xmlns:wpc="http://schemas.microsoft.com/office/word/2010/wordprocessingCanvas" xmlns:cx="http://schemas.microsoft.com/office/drawing/2014/chartex" xmlns:cx1="http://schemas.microsoft.com/office/drawing/2015/9/8/chartex" xmlns:cx2="http://schemas.microsoft.com/office/drawing/2015/10/21/chartex" xmlns:cx3="http://schemas.microsoft.com/office/drawing/2016/5/9/chartex" xmlns:cx4="http://schemas.microsoft.com/office/drawing/2016/5/10/chartex" xmlns:cx5="http://schemas.microsoft.com/office/drawing/2016/5/11/chartex" xmlns:cx6="http://schemas.microsoft.com/office/drawing/2016/5/12/chartex" xmlns:cx7="http://schemas.microsoft.com/office/drawing/2016/5/13/chartex" xmlns:cx8="http://schemas.microsoft.com/office/drawing/2016/5/14/chartex" xmlns:mc="http://schemas.openxmlformats.org/markup-compatibility/2006" xmlns:aink="http://schemas.microsoft.com/office/drawing/2016/ink" xmlns:am3d="http://schemas.microsoft.com/office/drawing/2017/model3d" xmlns:o="urn:schemas-microsoft-com:office:office" xmlns:r="http://schemas.openxmlformats.org/officeDocument/2006/relationships" xmlns:m="http://schemas.openxmlformats.org/officeDocument/2006/math" xmlns:v="urn:schemas-microsoft-com:vml" xmlns:wp14="http://schemas.microsoft.com/office/word/2010/wordprocessingDrawing" xmlns:wp="http://schemas.openxmlformats.org/drawingml/2006/wordprocessingDrawing" xmlns:w10="urn:schemas-microsoft-com:office:word" xmlns:w="http://schemas.openxmlformats.org/wordprocessingml/2006/main" xmlns:w14="http://schemas.microsoft.com/office/word/2010/wordml" xmlns:w15="http://schemas.microsoft.com/office/word/2012/wordml" xmlns:w16se="http://schemas.microsoft.com/office/word/2015/wordml/symex" xmlns:wpg="http://schemas.microsoft.com/office/word/2010/wordprocessingGroup" xmlns:wpi="http://schemas.microsoft.com/office/word/2010/wordprocessingInk" xmlns:wne="http://schemas.microsoft.com/office/word/2006/wordml" xmlns:wps="http://schemas.microsoft.com/office/word/2010/wordprocessingShape" mc:Ignorable="w14 w15 w16se wp14">
   <w:footnote w:type="separator" w:id="-1">
     <w:p>
-      <w:pPr>
-        <w:spacing w:after="0" w:line="240" w:lineRule="auto"/>
-      </w:pPr>
       <w:r>
         <w:separator/>
       </w:r>
@@ -774,9 +1039,6 @@
   </w:footnote>
   <w:footnote w:type="continuationSeparator" w:id="0">
     <w:p>
-      <w:pPr>
-        <w:spacing w:after="0" w:line="240" w:lineRule="auto"/>
-      </w:pPr>
       <w:r>
         <w:continuationSeparator/>
       </w:r>
@@ -786,7 +1048,7 @@
 </file>
 
 <file path=word/header1.xml><?xml version="1.0" encoding="utf-8"?>
-<w:hdr xmlns:wpc="http://schemas.microsoft.com/office/word/2010/wordprocessingCanvas" xmlns:cx="http://schemas.microsoft.com/office/drawing/2014/chartex" xmlns:cx1="http://schemas.microsoft.com/office/drawing/2015/9/8/chartex" xmlns:cx2="http://schemas.microsoft.com/office/drawing/2015/10/21/chartex" xmlns:cx3="http://schemas.microsoft.com/office/drawing/2016/5/9/chartex" xmlns:cx4="http://schemas.microsoft.com/office/drawing/2016/5/10/chartex" xmlns:cx5="http://schemas.microsoft.com/office/drawing/2016/5/11/chartex" xmlns:mc="http://schemas.openxmlformats.org/markup-compatibility/2006" xmlns:o="urn:schemas-microsoft-com:office:office" xmlns:r="http://schemas.openxmlformats.org/officeDocument/2006/relationships" xmlns:m="http://schemas.openxmlformats.org/officeDocument/2006/math" xmlns:v="urn:schemas-microsoft-com:vml" xmlns:wp14="http://schemas.microsoft.com/office/word/2010/wordprocessingDrawing" xmlns:wp="http://schemas.openxmlformats.org/drawingml/2006/wordprocessingDrawing" xmlns:w10="urn:schemas-microsoft-com:office:word" xmlns:w="http://schemas.openxmlformats.org/wordprocessingml/2006/main" xmlns:w14="http://schemas.microsoft.com/office/word/2010/wordml" xmlns:w15="http://schemas.microsoft.com/office/word/2012/wordml" xmlns:w16se="http://schemas.microsoft.com/office/word/2015/wordml/symex" xmlns:wpg="http://schemas.microsoft.com/office/word/2010/wordprocessingGroup" xmlns:wpi="http://schemas.microsoft.com/office/word/2010/wordprocessingInk" xmlns:wne="http://schemas.microsoft.com/office/word/2006/wordml" xmlns:wps="http://schemas.microsoft.com/office/word/2010/wordprocessingShape" mc:Ignorable="w14 w15 w16se wp14">
+<w:hdr xmlns:wpc="http://schemas.microsoft.com/office/word/2010/wordprocessingCanvas" xmlns:cx="http://schemas.microsoft.com/office/drawing/2014/chartex" xmlns:cx1="http://schemas.microsoft.com/office/drawing/2015/9/8/chartex" xmlns:cx2="http://schemas.microsoft.com/office/drawing/2015/10/21/chartex" xmlns:cx3="http://schemas.microsoft.com/office/drawing/2016/5/9/chartex" xmlns:cx4="http://schemas.microsoft.com/office/drawing/2016/5/10/chartex" xmlns:cx5="http://schemas.microsoft.com/office/drawing/2016/5/11/chartex" xmlns:cx6="http://schemas.microsoft.com/office/drawing/2016/5/12/chartex" xmlns:cx7="http://schemas.microsoft.com/office/drawing/2016/5/13/chartex" xmlns:cx8="http://schemas.microsoft.com/office/drawing/2016/5/14/chartex" xmlns:mc="http://schemas.openxmlformats.org/markup-compatibility/2006" xmlns:aink="http://schemas.microsoft.com/office/drawing/2016/ink" xmlns:am3d="http://schemas.microsoft.com/office/drawing/2017/model3d" xmlns:o="urn:schemas-microsoft-com:office:office" xmlns:r="http://schemas.openxmlformats.org/officeDocument/2006/relationships" xmlns:m="http://schemas.openxmlformats.org/officeDocument/2006/math" xmlns:v="urn:schemas-microsoft-com:vml" xmlns:wp14="http://schemas.microsoft.com/office/word/2010/wordprocessingDrawing" xmlns:wp="http://schemas.openxmlformats.org/drawingml/2006/wordprocessingDrawing" xmlns:w10="urn:schemas-microsoft-com:office:word" xmlns:w="http://schemas.openxmlformats.org/wordprocessingml/2006/main" xmlns:w14="http://schemas.microsoft.com/office/word/2010/wordml" xmlns:w15="http://schemas.microsoft.com/office/word/2012/wordml" xmlns:w16se="http://schemas.microsoft.com/office/word/2015/wordml/symex" xmlns:wpg="http://schemas.microsoft.com/office/word/2010/wordprocessingGroup" xmlns:wpi="http://schemas.microsoft.com/office/word/2010/wordprocessingInk" xmlns:wne="http://schemas.microsoft.com/office/word/2006/wordml" xmlns:wps="http://schemas.microsoft.com/office/word/2010/wordprocessingShape" mc:Ignorable="w14 w15 w16se wp14">
   <w:p>
     <w:pPr>
       <w:pStyle w:val="Header"/>
@@ -799,8 +1061,482 @@
 </file>
 
 <file path=word/numbering.xml><?xml version="1.0" encoding="utf-8"?>
-<w:numbering xmlns:wpc="http://schemas.microsoft.com/office/word/2010/wordprocessingCanvas" xmlns:cx="http://schemas.microsoft.com/office/drawing/2014/chartex" xmlns:cx1="http://schemas.microsoft.com/office/drawing/2015/9/8/chartex" xmlns:cx2="http://schemas.microsoft.com/office/drawing/2015/10/21/chartex" xmlns:cx3="http://schemas.microsoft.com/office/drawing/2016/5/9/chartex" xmlns:cx4="http://schemas.microsoft.com/office/drawing/2016/5/10/chartex" xmlns:cx5="http://schemas.microsoft.com/office/drawing/2016/5/11/chartex" xmlns:mc="http://schemas.openxmlformats.org/markup-compatibility/2006" xmlns:o="urn:schemas-microsoft-com:office:office" xmlns:r="http://schemas.openxmlformats.org/officeDocument/2006/relationships" xmlns:m="http://schemas.openxmlformats.org/officeDocument/2006/math" xmlns:v="urn:schemas-microsoft-com:vml" xmlns:wp14="http://schemas.microsoft.com/office/word/2010/wordprocessingDrawing" xmlns:wp="http://schemas.openxmlformats.org/drawingml/2006/wordprocessingDrawing" xmlns:w10="urn:schemas-microsoft-com:office:word" xmlns:w="http://schemas.openxmlformats.org/wordprocessingml/2006/main" xmlns:w14="http://schemas.microsoft.com/office/word/2010/wordml" xmlns:w15="http://schemas.microsoft.com/office/word/2012/wordml" xmlns:w16se="http://schemas.microsoft.com/office/word/2015/wordml/symex" xmlns:wpg="http://schemas.microsoft.com/office/word/2010/wordprocessingGroup" xmlns:wpi="http://schemas.microsoft.com/office/word/2010/wordprocessingInk" xmlns:wne="http://schemas.microsoft.com/office/word/2006/wordml" xmlns:wps="http://schemas.microsoft.com/office/word/2010/wordprocessingShape" mc:Ignorable="w14 w15 w16se wp14">
+<w:numbering xmlns:wpc="http://schemas.microsoft.com/office/word/2010/wordprocessingCanvas" xmlns:cx="http://schemas.microsoft.com/office/drawing/2014/chartex" xmlns:cx1="http://schemas.microsoft.com/office/drawing/2015/9/8/chartex" xmlns:cx2="http://schemas.microsoft.com/office/drawing/2015/10/21/chartex" xmlns:cx3="http://schemas.microsoft.com/office/drawing/2016/5/9/chartex" xmlns:cx4="http://schemas.microsoft.com/office/drawing/2016/5/10/chartex" xmlns:cx5="http://schemas.microsoft.com/office/drawing/2016/5/11/chartex" xmlns:cx6="http://schemas.microsoft.com/office/drawing/2016/5/12/chartex" xmlns:cx7="http://schemas.microsoft.com/office/drawing/2016/5/13/chartex" xmlns:cx8="http://schemas.microsoft.com/office/drawing/2016/5/14/chartex" xmlns:mc="http://schemas.openxmlformats.org/markup-compatibility/2006" xmlns:aink="http://schemas.microsoft.com/office/drawing/2016/ink" xmlns:am3d="http://schemas.microsoft.com/office/drawing/2017/model3d" xmlns:o="urn:schemas-microsoft-com:office:office" xmlns:r="http://schemas.openxmlformats.org/officeDocument/2006/relationships" xmlns:m="http://schemas.openxmlformats.org/officeDocument/2006/math" xmlns:v="urn:schemas-microsoft-com:vml" xmlns:wp14="http://schemas.microsoft.com/office/word/2010/wordprocessingDrawing" xmlns:wp="http://schemas.openxmlformats.org/drawingml/2006/wordprocessingDrawing" xmlns:w10="urn:schemas-microsoft-com:office:word" xmlns:w="http://schemas.openxmlformats.org/wordprocessingml/2006/main" xmlns:w14="http://schemas.microsoft.com/office/word/2010/wordml" xmlns:w15="http://schemas.microsoft.com/office/word/2012/wordml" xmlns:w16se="http://schemas.microsoft.com/office/word/2015/wordml/symex" xmlns:wpg="http://schemas.microsoft.com/office/word/2010/wordprocessingGroup" xmlns:wpi="http://schemas.microsoft.com/office/word/2010/wordprocessingInk" xmlns:wne="http://schemas.microsoft.com/office/word/2006/wordml" xmlns:wps="http://schemas.microsoft.com/office/word/2010/wordprocessingShape" mc:Ignorable="w14 w15 w16se wp14">
   <w:abstractNum w:abstractNumId="0" w15:restartNumberingAfterBreak="0">
+    <w:nsid w:val="2A8B469E"/>
+    <w:multiLevelType w:val="multilevel"/>
+    <w:tmpl w:val="AC6E7DD6"/>
+    <w:lvl w:ilvl="0">
+      <w:start w:val="1"/>
+      <w:numFmt w:val="bullet"/>
+      <w:lvlText w:val="●"/>
+      <w:lvlJc w:val="left"/>
+      <w:pPr>
+        <w:ind w:left="720" w:firstLine="360"/>
+      </w:pPr>
+      <w:rPr>
+        <w:smallCaps w:val="0"/>
+        <w:strike w:val="0"/>
+        <w:dstrike w:val="0"/>
+        <w:u w:val="none"/>
+        <w:effect w:val="none"/>
+        <w:vertAlign w:val="baseline"/>
+      </w:rPr>
+    </w:lvl>
+    <w:lvl w:ilvl="1">
+      <w:start w:val="1"/>
+      <w:numFmt w:val="decimal"/>
+      <w:lvlText w:val="%2."/>
+      <w:lvlJc w:val="left"/>
+      <w:pPr>
+        <w:ind w:left="1440" w:firstLine="1080"/>
+      </w:pPr>
+      <w:rPr>
+        <w:smallCaps w:val="0"/>
+        <w:strike w:val="0"/>
+        <w:dstrike w:val="0"/>
+        <w:u w:val="none"/>
+        <w:effect w:val="none"/>
+        <w:vertAlign w:val="baseline"/>
+      </w:rPr>
+    </w:lvl>
+    <w:lvl w:ilvl="2">
+      <w:start w:val="1"/>
+      <w:numFmt w:val="decimal"/>
+      <w:lvlText w:val="%3."/>
+      <w:lvlJc w:val="left"/>
+      <w:pPr>
+        <w:ind w:left="2160" w:firstLine="1800"/>
+      </w:pPr>
+      <w:rPr>
+        <w:smallCaps w:val="0"/>
+        <w:strike w:val="0"/>
+        <w:dstrike w:val="0"/>
+        <w:u w:val="none"/>
+        <w:effect w:val="none"/>
+        <w:vertAlign w:val="baseline"/>
+      </w:rPr>
+    </w:lvl>
+    <w:lvl w:ilvl="3">
+      <w:start w:val="1"/>
+      <w:numFmt w:val="decimal"/>
+      <w:lvlText w:val="%4."/>
+      <w:lvlJc w:val="left"/>
+      <w:pPr>
+        <w:ind w:left="2880" w:firstLine="2520"/>
+      </w:pPr>
+      <w:rPr>
+        <w:smallCaps w:val="0"/>
+        <w:strike w:val="0"/>
+        <w:dstrike w:val="0"/>
+        <w:u w:val="none"/>
+        <w:effect w:val="none"/>
+        <w:vertAlign w:val="baseline"/>
+      </w:rPr>
+    </w:lvl>
+    <w:lvl w:ilvl="4">
+      <w:start w:val="1"/>
+      <w:numFmt w:val="decimal"/>
+      <w:lvlText w:val="%5."/>
+      <w:lvlJc w:val="left"/>
+      <w:pPr>
+        <w:ind w:left="3600" w:firstLine="3240"/>
+      </w:pPr>
+      <w:rPr>
+        <w:smallCaps w:val="0"/>
+        <w:strike w:val="0"/>
+        <w:dstrike w:val="0"/>
+        <w:u w:val="none"/>
+        <w:effect w:val="none"/>
+        <w:vertAlign w:val="baseline"/>
+      </w:rPr>
+    </w:lvl>
+    <w:lvl w:ilvl="5">
+      <w:start w:val="1"/>
+      <w:numFmt w:val="decimal"/>
+      <w:lvlText w:val="%6."/>
+      <w:lvlJc w:val="left"/>
+      <w:pPr>
+        <w:ind w:left="4320" w:firstLine="3960"/>
+      </w:pPr>
+      <w:rPr>
+        <w:smallCaps w:val="0"/>
+        <w:strike w:val="0"/>
+        <w:dstrike w:val="0"/>
+        <w:u w:val="none"/>
+        <w:effect w:val="none"/>
+        <w:vertAlign w:val="baseline"/>
+      </w:rPr>
+    </w:lvl>
+    <w:lvl w:ilvl="6">
+      <w:start w:val="1"/>
+      <w:numFmt w:val="decimal"/>
+      <w:lvlText w:val="%7."/>
+      <w:lvlJc w:val="left"/>
+      <w:pPr>
+        <w:ind w:left="5040" w:firstLine="4680"/>
+      </w:pPr>
+      <w:rPr>
+        <w:smallCaps w:val="0"/>
+        <w:strike w:val="0"/>
+        <w:dstrike w:val="0"/>
+        <w:u w:val="none"/>
+        <w:effect w:val="none"/>
+        <w:vertAlign w:val="baseline"/>
+      </w:rPr>
+    </w:lvl>
+    <w:lvl w:ilvl="7">
+      <w:start w:val="1"/>
+      <w:numFmt w:val="decimal"/>
+      <w:lvlText w:val="%8."/>
+      <w:lvlJc w:val="left"/>
+      <w:pPr>
+        <w:ind w:left="5760" w:firstLine="5400"/>
+      </w:pPr>
+      <w:rPr>
+        <w:smallCaps w:val="0"/>
+        <w:strike w:val="0"/>
+        <w:dstrike w:val="0"/>
+        <w:u w:val="none"/>
+        <w:effect w:val="none"/>
+        <w:vertAlign w:val="baseline"/>
+      </w:rPr>
+    </w:lvl>
+    <w:lvl w:ilvl="8">
+      <w:start w:val="1"/>
+      <w:numFmt w:val="decimal"/>
+      <w:lvlText w:val="%9."/>
+      <w:lvlJc w:val="left"/>
+      <w:pPr>
+        <w:ind w:left="6480" w:firstLine="6120"/>
+      </w:pPr>
+      <w:rPr>
+        <w:smallCaps w:val="0"/>
+        <w:strike w:val="0"/>
+        <w:dstrike w:val="0"/>
+        <w:u w:val="none"/>
+        <w:effect w:val="none"/>
+        <w:vertAlign w:val="baseline"/>
+      </w:rPr>
+    </w:lvl>
+  </w:abstractNum>
+  <w:abstractNum w:abstractNumId="1" w15:restartNumberingAfterBreak="0">
+    <w:nsid w:val="303518BA"/>
+    <w:multiLevelType w:val="multilevel"/>
+    <w:tmpl w:val="93D85338"/>
+    <w:lvl w:ilvl="0">
+      <w:start w:val="1"/>
+      <w:numFmt w:val="bullet"/>
+      <w:lvlText w:val="●"/>
+      <w:lvlJc w:val="left"/>
+      <w:pPr>
+        <w:ind w:left="720" w:firstLine="360"/>
+      </w:pPr>
+      <w:rPr>
+        <w:smallCaps w:val="0"/>
+        <w:strike w:val="0"/>
+        <w:dstrike w:val="0"/>
+        <w:u w:val="none"/>
+        <w:effect w:val="none"/>
+        <w:vertAlign w:val="baseline"/>
+      </w:rPr>
+    </w:lvl>
+    <w:lvl w:ilvl="1">
+      <w:start w:val="1"/>
+      <w:numFmt w:val="decimal"/>
+      <w:lvlText w:val="%2."/>
+      <w:lvlJc w:val="left"/>
+      <w:pPr>
+        <w:ind w:left="1440" w:firstLine="1080"/>
+      </w:pPr>
+      <w:rPr>
+        <w:smallCaps w:val="0"/>
+        <w:strike w:val="0"/>
+        <w:dstrike w:val="0"/>
+        <w:u w:val="none"/>
+        <w:effect w:val="none"/>
+        <w:vertAlign w:val="baseline"/>
+      </w:rPr>
+    </w:lvl>
+    <w:lvl w:ilvl="2">
+      <w:start w:val="1"/>
+      <w:numFmt w:val="decimal"/>
+      <w:lvlText w:val="%3."/>
+      <w:lvlJc w:val="left"/>
+      <w:pPr>
+        <w:ind w:left="2160" w:firstLine="1800"/>
+      </w:pPr>
+      <w:rPr>
+        <w:smallCaps w:val="0"/>
+        <w:strike w:val="0"/>
+        <w:dstrike w:val="0"/>
+        <w:u w:val="none"/>
+        <w:effect w:val="none"/>
+        <w:vertAlign w:val="baseline"/>
+      </w:rPr>
+    </w:lvl>
+    <w:lvl w:ilvl="3">
+      <w:start w:val="1"/>
+      <w:numFmt w:val="decimal"/>
+      <w:lvlText w:val="%4."/>
+      <w:lvlJc w:val="left"/>
+      <w:pPr>
+        <w:ind w:left="2880" w:firstLine="2520"/>
+      </w:pPr>
+      <w:rPr>
+        <w:smallCaps w:val="0"/>
+        <w:strike w:val="0"/>
+        <w:dstrike w:val="0"/>
+        <w:u w:val="none"/>
+        <w:effect w:val="none"/>
+        <w:vertAlign w:val="baseline"/>
+      </w:rPr>
+    </w:lvl>
+    <w:lvl w:ilvl="4">
+      <w:start w:val="1"/>
+      <w:numFmt w:val="decimal"/>
+      <w:lvlText w:val="%5."/>
+      <w:lvlJc w:val="left"/>
+      <w:pPr>
+        <w:ind w:left="3600" w:firstLine="3240"/>
+      </w:pPr>
+      <w:rPr>
+        <w:smallCaps w:val="0"/>
+        <w:strike w:val="0"/>
+        <w:dstrike w:val="0"/>
+        <w:u w:val="none"/>
+        <w:effect w:val="none"/>
+        <w:vertAlign w:val="baseline"/>
+      </w:rPr>
+    </w:lvl>
+    <w:lvl w:ilvl="5">
+      <w:start w:val="1"/>
+      <w:numFmt w:val="decimal"/>
+      <w:lvlText w:val="%6."/>
+      <w:lvlJc w:val="left"/>
+      <w:pPr>
+        <w:ind w:left="4320" w:firstLine="3960"/>
+      </w:pPr>
+      <w:rPr>
+        <w:smallCaps w:val="0"/>
+        <w:strike w:val="0"/>
+        <w:dstrike w:val="0"/>
+        <w:u w:val="none"/>
+        <w:effect w:val="none"/>
+        <w:vertAlign w:val="baseline"/>
+      </w:rPr>
+    </w:lvl>
+    <w:lvl w:ilvl="6">
+      <w:start w:val="1"/>
+      <w:numFmt w:val="decimal"/>
+      <w:lvlText w:val="%7."/>
+      <w:lvlJc w:val="left"/>
+      <w:pPr>
+        <w:ind w:left="5040" w:firstLine="4680"/>
+      </w:pPr>
+      <w:rPr>
+        <w:smallCaps w:val="0"/>
+        <w:strike w:val="0"/>
+        <w:dstrike w:val="0"/>
+        <w:u w:val="none"/>
+        <w:effect w:val="none"/>
+        <w:vertAlign w:val="baseline"/>
+      </w:rPr>
+    </w:lvl>
+    <w:lvl w:ilvl="7">
+      <w:start w:val="1"/>
+      <w:numFmt w:val="decimal"/>
+      <w:lvlText w:val="%8."/>
+      <w:lvlJc w:val="left"/>
+      <w:pPr>
+        <w:ind w:left="5760" w:firstLine="5400"/>
+      </w:pPr>
+      <w:rPr>
+        <w:smallCaps w:val="0"/>
+        <w:strike w:val="0"/>
+        <w:dstrike w:val="0"/>
+        <w:u w:val="none"/>
+        <w:effect w:val="none"/>
+        <w:vertAlign w:val="baseline"/>
+      </w:rPr>
+    </w:lvl>
+    <w:lvl w:ilvl="8">
+      <w:start w:val="1"/>
+      <w:numFmt w:val="decimal"/>
+      <w:lvlText w:val="%9."/>
+      <w:lvlJc w:val="left"/>
+      <w:pPr>
+        <w:ind w:left="6480" w:firstLine="6120"/>
+      </w:pPr>
+      <w:rPr>
+        <w:smallCaps w:val="0"/>
+        <w:strike w:val="0"/>
+        <w:dstrike w:val="0"/>
+        <w:u w:val="none"/>
+        <w:effect w:val="none"/>
+        <w:vertAlign w:val="baseline"/>
+      </w:rPr>
+    </w:lvl>
+  </w:abstractNum>
+  <w:abstractNum w:abstractNumId="2" w15:restartNumberingAfterBreak="0">
+    <w:nsid w:val="306B3CBA"/>
+    <w:multiLevelType w:val="multilevel"/>
+    <w:tmpl w:val="C0E49A0C"/>
+    <w:lvl w:ilvl="0">
+      <w:start w:val="1"/>
+      <w:numFmt w:val="bullet"/>
+      <w:lvlText w:val="●"/>
+      <w:lvlJc w:val="left"/>
+      <w:pPr>
+        <w:ind w:left="720" w:firstLine="360"/>
+      </w:pPr>
+      <w:rPr>
+        <w:smallCaps w:val="0"/>
+        <w:strike w:val="0"/>
+        <w:dstrike w:val="0"/>
+        <w:u w:val="none"/>
+        <w:effect w:val="none"/>
+        <w:vertAlign w:val="baseline"/>
+      </w:rPr>
+    </w:lvl>
+    <w:lvl w:ilvl="1">
+      <w:start w:val="1"/>
+      <w:numFmt w:val="lowerLetter"/>
+      <w:lvlText w:val="%2."/>
+      <w:lvlJc w:val="left"/>
+      <w:pPr>
+        <w:ind w:left="1440" w:firstLine="1080"/>
+      </w:pPr>
+      <w:rPr>
+        <w:smallCaps w:val="0"/>
+        <w:strike w:val="0"/>
+        <w:dstrike w:val="0"/>
+        <w:u w:val="none"/>
+        <w:effect w:val="none"/>
+        <w:vertAlign w:val="baseline"/>
+      </w:rPr>
+    </w:lvl>
+    <w:lvl w:ilvl="2">
+      <w:start w:val="1"/>
+      <w:numFmt w:val="decimal"/>
+      <w:lvlText w:val="%3."/>
+      <w:lvlJc w:val="left"/>
+      <w:pPr>
+        <w:ind w:left="2160" w:firstLine="1800"/>
+      </w:pPr>
+      <w:rPr>
+        <w:smallCaps w:val="0"/>
+        <w:strike w:val="0"/>
+        <w:dstrike w:val="0"/>
+        <w:u w:val="none"/>
+        <w:effect w:val="none"/>
+        <w:vertAlign w:val="baseline"/>
+      </w:rPr>
+    </w:lvl>
+    <w:lvl w:ilvl="3">
+      <w:start w:val="1"/>
+      <w:numFmt w:val="decimal"/>
+      <w:lvlText w:val="%4."/>
+      <w:lvlJc w:val="left"/>
+      <w:pPr>
+        <w:ind w:left="2880" w:firstLine="2520"/>
+      </w:pPr>
+      <w:rPr>
+        <w:smallCaps w:val="0"/>
+        <w:strike w:val="0"/>
+        <w:dstrike w:val="0"/>
+        <w:u w:val="none"/>
+        <w:effect w:val="none"/>
+        <w:vertAlign w:val="baseline"/>
+      </w:rPr>
+    </w:lvl>
+    <w:lvl w:ilvl="4">
+      <w:start w:val="1"/>
+      <w:numFmt w:val="decimal"/>
+      <w:lvlText w:val="%5."/>
+      <w:lvlJc w:val="left"/>
+      <w:pPr>
+        <w:ind w:left="3600" w:firstLine="3240"/>
+      </w:pPr>
+      <w:rPr>
+        <w:smallCaps w:val="0"/>
+        <w:strike w:val="0"/>
+        <w:dstrike w:val="0"/>
+        <w:u w:val="none"/>
+        <w:effect w:val="none"/>
+        <w:vertAlign w:val="baseline"/>
+      </w:rPr>
+    </w:lvl>
+    <w:lvl w:ilvl="5">
+      <w:start w:val="1"/>
+      <w:numFmt w:val="decimal"/>
+      <w:lvlText w:val="%6."/>
+      <w:lvlJc w:val="left"/>
+      <w:pPr>
+        <w:ind w:left="4320" w:firstLine="3960"/>
+      </w:pPr>
+      <w:rPr>
+        <w:smallCaps w:val="0"/>
+        <w:strike w:val="0"/>
+        <w:dstrike w:val="0"/>
+        <w:u w:val="none"/>
+        <w:effect w:val="none"/>
+        <w:vertAlign w:val="baseline"/>
+      </w:rPr>
+    </w:lvl>
+    <w:lvl w:ilvl="6">
+      <w:start w:val="1"/>
+      <w:numFmt w:val="decimal"/>
+      <w:lvlText w:val="%7."/>
+      <w:lvlJc w:val="left"/>
+      <w:pPr>
+        <w:ind w:left="5040" w:firstLine="4680"/>
+      </w:pPr>
+      <w:rPr>
+        <w:smallCaps w:val="0"/>
+        <w:strike w:val="0"/>
+        <w:dstrike w:val="0"/>
+        <w:u w:val="none"/>
+        <w:effect w:val="none"/>
+        <w:vertAlign w:val="baseline"/>
+      </w:rPr>
+    </w:lvl>
+    <w:lvl w:ilvl="7">
+      <w:start w:val="1"/>
+      <w:numFmt w:val="decimal"/>
+      <w:lvlText w:val="%8."/>
+      <w:lvlJc w:val="left"/>
+      <w:pPr>
+        <w:ind w:left="5760" w:firstLine="5400"/>
+      </w:pPr>
+      <w:rPr>
+        <w:smallCaps w:val="0"/>
+        <w:strike w:val="0"/>
+        <w:dstrike w:val="0"/>
+        <w:u w:val="none"/>
+        <w:effect w:val="none"/>
+        <w:vertAlign w:val="baseline"/>
+      </w:rPr>
+    </w:lvl>
+    <w:lvl w:ilvl="8">
+      <w:start w:val="1"/>
+      <w:numFmt w:val="decimal"/>
+      <w:lvlText w:val="%9."/>
+      <w:lvlJc w:val="left"/>
+      <w:pPr>
+        <w:ind w:left="6480" w:firstLine="6120"/>
+      </w:pPr>
+      <w:rPr>
+        <w:smallCaps w:val="0"/>
+        <w:strike w:val="0"/>
+        <w:dstrike w:val="0"/>
+        <w:u w:val="none"/>
+        <w:effect w:val="none"/>
+        <w:vertAlign w:val="baseline"/>
+      </w:rPr>
+    </w:lvl>
+  </w:abstractNum>
+  <w:abstractNum w:abstractNumId="3" w15:restartNumberingAfterBreak="0">
     <w:nsid w:val="441E0365"/>
     <w:multiLevelType w:val="multilevel"/>
     <w:tmpl w:val="D474E55E"/>
@@ -913,7 +1649,7 @@
       </w:pPr>
     </w:lvl>
   </w:abstractNum>
-  <w:abstractNum w:abstractNumId="1" w15:restartNumberingAfterBreak="0">
+  <w:abstractNum w:abstractNumId="4" w15:restartNumberingAfterBreak="0">
     <w:nsid w:val="4B2104D1"/>
     <w:multiLevelType w:val="multilevel"/>
     <w:tmpl w:val="EBE2E2A4"/>
@@ -1026,7 +1762,165 @@
       </w:pPr>
     </w:lvl>
   </w:abstractNum>
-  <w:abstractNum w:abstractNumId="2" w15:restartNumberingAfterBreak="0">
+  <w:abstractNum w:abstractNumId="5" w15:restartNumberingAfterBreak="0">
+    <w:nsid w:val="4B3F065B"/>
+    <w:multiLevelType w:val="multilevel"/>
+    <w:tmpl w:val="E506D076"/>
+    <w:lvl w:ilvl="0">
+      <w:start w:val="1"/>
+      <w:numFmt w:val="bullet"/>
+      <w:lvlText w:val="●"/>
+      <w:lvlJc w:val="left"/>
+      <w:pPr>
+        <w:ind w:left="720" w:firstLine="360"/>
+      </w:pPr>
+      <w:rPr>
+        <w:smallCaps w:val="0"/>
+        <w:strike w:val="0"/>
+        <w:dstrike w:val="0"/>
+        <w:u w:val="none"/>
+        <w:effect w:val="none"/>
+        <w:vertAlign w:val="baseline"/>
+      </w:rPr>
+    </w:lvl>
+    <w:lvl w:ilvl="1">
+      <w:start w:val="1"/>
+      <w:numFmt w:val="decimal"/>
+      <w:lvlText w:val="%2."/>
+      <w:lvlJc w:val="left"/>
+      <w:pPr>
+        <w:ind w:left="1440" w:firstLine="1080"/>
+      </w:pPr>
+      <w:rPr>
+        <w:smallCaps w:val="0"/>
+        <w:strike w:val="0"/>
+        <w:dstrike w:val="0"/>
+        <w:u w:val="none"/>
+        <w:effect w:val="none"/>
+        <w:vertAlign w:val="baseline"/>
+      </w:rPr>
+    </w:lvl>
+    <w:lvl w:ilvl="2">
+      <w:start w:val="1"/>
+      <w:numFmt w:val="decimal"/>
+      <w:lvlText w:val="%3."/>
+      <w:lvlJc w:val="left"/>
+      <w:pPr>
+        <w:ind w:left="2160" w:firstLine="1800"/>
+      </w:pPr>
+      <w:rPr>
+        <w:smallCaps w:val="0"/>
+        <w:strike w:val="0"/>
+        <w:dstrike w:val="0"/>
+        <w:u w:val="none"/>
+        <w:effect w:val="none"/>
+        <w:vertAlign w:val="baseline"/>
+      </w:rPr>
+    </w:lvl>
+    <w:lvl w:ilvl="3">
+      <w:start w:val="1"/>
+      <w:numFmt w:val="decimal"/>
+      <w:lvlText w:val="%4."/>
+      <w:lvlJc w:val="left"/>
+      <w:pPr>
+        <w:ind w:left="2880" w:firstLine="2520"/>
+      </w:pPr>
+      <w:rPr>
+        <w:smallCaps w:val="0"/>
+        <w:strike w:val="0"/>
+        <w:dstrike w:val="0"/>
+        <w:u w:val="none"/>
+        <w:effect w:val="none"/>
+        <w:vertAlign w:val="baseline"/>
+      </w:rPr>
+    </w:lvl>
+    <w:lvl w:ilvl="4">
+      <w:start w:val="1"/>
+      <w:numFmt w:val="decimal"/>
+      <w:lvlText w:val="%5."/>
+      <w:lvlJc w:val="left"/>
+      <w:pPr>
+        <w:ind w:left="3600" w:firstLine="3240"/>
+      </w:pPr>
+      <w:rPr>
+        <w:smallCaps w:val="0"/>
+        <w:strike w:val="0"/>
+        <w:dstrike w:val="0"/>
+        <w:u w:val="none"/>
+        <w:effect w:val="none"/>
+        <w:vertAlign w:val="baseline"/>
+      </w:rPr>
+    </w:lvl>
+    <w:lvl w:ilvl="5">
+      <w:start w:val="1"/>
+      <w:numFmt w:val="decimal"/>
+      <w:lvlText w:val="%6."/>
+      <w:lvlJc w:val="left"/>
+      <w:pPr>
+        <w:ind w:left="4320" w:firstLine="3960"/>
+      </w:pPr>
+      <w:rPr>
+        <w:smallCaps w:val="0"/>
+        <w:strike w:val="0"/>
+        <w:dstrike w:val="0"/>
+        <w:u w:val="none"/>
+        <w:effect w:val="none"/>
+        <w:vertAlign w:val="baseline"/>
+      </w:rPr>
+    </w:lvl>
+    <w:lvl w:ilvl="6">
+      <w:start w:val="1"/>
+      <w:numFmt w:val="decimal"/>
+      <w:lvlText w:val="%7."/>
+      <w:lvlJc w:val="left"/>
+      <w:pPr>
+        <w:ind w:left="5040" w:firstLine="4680"/>
+      </w:pPr>
+      <w:rPr>
+        <w:smallCaps w:val="0"/>
+        <w:strike w:val="0"/>
+        <w:dstrike w:val="0"/>
+        <w:u w:val="none"/>
+        <w:effect w:val="none"/>
+        <w:vertAlign w:val="baseline"/>
+      </w:rPr>
+    </w:lvl>
+    <w:lvl w:ilvl="7">
+      <w:start w:val="1"/>
+      <w:numFmt w:val="decimal"/>
+      <w:lvlText w:val="%8."/>
+      <w:lvlJc w:val="left"/>
+      <w:pPr>
+        <w:ind w:left="5760" w:firstLine="5400"/>
+      </w:pPr>
+      <w:rPr>
+        <w:smallCaps w:val="0"/>
+        <w:strike w:val="0"/>
+        <w:dstrike w:val="0"/>
+        <w:u w:val="none"/>
+        <w:effect w:val="none"/>
+        <w:vertAlign w:val="baseline"/>
+      </w:rPr>
+    </w:lvl>
+    <w:lvl w:ilvl="8">
+      <w:start w:val="1"/>
+      <w:numFmt w:val="decimal"/>
+      <w:lvlText w:val="%9."/>
+      <w:lvlJc w:val="left"/>
+      <w:pPr>
+        <w:ind w:left="6480" w:firstLine="6120"/>
+      </w:pPr>
+      <w:rPr>
+        <w:smallCaps w:val="0"/>
+        <w:strike w:val="0"/>
+        <w:dstrike w:val="0"/>
+        <w:u w:val="none"/>
+        <w:effect w:val="none"/>
+        <w:vertAlign w:val="baseline"/>
+      </w:rPr>
+    </w:lvl>
+  </w:abstractNum>
+  <w:abstractNum w:abstractNumId="6" w15:restartNumberingAfterBreak="0">
     <w:nsid w:val="577036D7"/>
     <w:multiLevelType w:val="multilevel"/>
     <w:tmpl w:val="1EFAAFF2"/>
@@ -1139,7 +2033,165 @@
       </w:pPr>
     </w:lvl>
   </w:abstractNum>
-  <w:abstractNum w:abstractNumId="3" w15:restartNumberingAfterBreak="0">
+  <w:abstractNum w:abstractNumId="7" w15:restartNumberingAfterBreak="0">
+    <w:nsid w:val="5C421761"/>
+    <w:multiLevelType w:val="multilevel"/>
+    <w:tmpl w:val="1E2E19D4"/>
+    <w:lvl w:ilvl="0">
+      <w:start w:val="1"/>
+      <w:numFmt w:val="decimal"/>
+      <w:lvlText w:val="%1."/>
+      <w:lvlJc w:val="left"/>
+      <w:pPr>
+        <w:ind w:left="720" w:firstLine="360"/>
+      </w:pPr>
+      <w:rPr>
+        <w:smallCaps w:val="0"/>
+        <w:strike w:val="0"/>
+        <w:dstrike w:val="0"/>
+        <w:u w:val="none"/>
+        <w:effect w:val="none"/>
+        <w:vertAlign w:val="baseline"/>
+      </w:rPr>
+    </w:lvl>
+    <w:lvl w:ilvl="1">
+      <w:start w:val="1"/>
+      <w:numFmt w:val="lowerLetter"/>
+      <w:lvlText w:val="%2."/>
+      <w:lvlJc w:val="left"/>
+      <w:pPr>
+        <w:ind w:left="1440" w:firstLine="1080"/>
+      </w:pPr>
+      <w:rPr>
+        <w:smallCaps w:val="0"/>
+        <w:strike w:val="0"/>
+        <w:dstrike w:val="0"/>
+        <w:u w:val="none"/>
+        <w:effect w:val="none"/>
+        <w:vertAlign w:val="baseline"/>
+      </w:rPr>
+    </w:lvl>
+    <w:lvl w:ilvl="2">
+      <w:start w:val="1"/>
+      <w:numFmt w:val="decimal"/>
+      <w:lvlText w:val="%3."/>
+      <w:lvlJc w:val="left"/>
+      <w:pPr>
+        <w:ind w:left="2160" w:firstLine="1800"/>
+      </w:pPr>
+      <w:rPr>
+        <w:smallCaps w:val="0"/>
+        <w:strike w:val="0"/>
+        <w:dstrike w:val="0"/>
+        <w:u w:val="none"/>
+        <w:effect w:val="none"/>
+        <w:vertAlign w:val="baseline"/>
+      </w:rPr>
+    </w:lvl>
+    <w:lvl w:ilvl="3">
+      <w:start w:val="1"/>
+      <w:numFmt w:val="decimal"/>
+      <w:lvlText w:val="%4."/>
+      <w:lvlJc w:val="left"/>
+      <w:pPr>
+        <w:ind w:left="2880" w:firstLine="2520"/>
+      </w:pPr>
+      <w:rPr>
+        <w:smallCaps w:val="0"/>
+        <w:strike w:val="0"/>
+        <w:dstrike w:val="0"/>
+        <w:u w:val="none"/>
+        <w:effect w:val="none"/>
+        <w:vertAlign w:val="baseline"/>
+      </w:rPr>
+    </w:lvl>
+    <w:lvl w:ilvl="4">
+      <w:start w:val="1"/>
+      <w:numFmt w:val="decimal"/>
+      <w:lvlText w:val="%5."/>
+      <w:lvlJc w:val="left"/>
+      <w:pPr>
+        <w:ind w:left="3600" w:firstLine="3240"/>
+      </w:pPr>
+      <w:rPr>
+        <w:smallCaps w:val="0"/>
+        <w:strike w:val="0"/>
+        <w:dstrike w:val="0"/>
+        <w:u w:val="none"/>
+        <w:effect w:val="none"/>
+        <w:vertAlign w:val="baseline"/>
+      </w:rPr>
+    </w:lvl>
+    <w:lvl w:ilvl="5">
+      <w:start w:val="1"/>
+      <w:numFmt w:val="decimal"/>
+      <w:lvlText w:val="%6."/>
+      <w:lvlJc w:val="left"/>
+      <w:pPr>
+        <w:ind w:left="4320" w:firstLine="3960"/>
+      </w:pPr>
+      <w:rPr>
+        <w:smallCaps w:val="0"/>
+        <w:strike w:val="0"/>
+        <w:dstrike w:val="0"/>
+        <w:u w:val="none"/>
+        <w:effect w:val="none"/>
+        <w:vertAlign w:val="baseline"/>
+      </w:rPr>
+    </w:lvl>
+    <w:lvl w:ilvl="6">
+      <w:start w:val="1"/>
+      <w:numFmt w:val="decimal"/>
+      <w:lvlText w:val="%7."/>
+      <w:lvlJc w:val="left"/>
+      <w:pPr>
+        <w:ind w:left="5040" w:firstLine="4680"/>
+      </w:pPr>
+      <w:rPr>
+        <w:smallCaps w:val="0"/>
+        <w:strike w:val="0"/>
+        <w:dstrike w:val="0"/>
+        <w:u w:val="none"/>
+        <w:effect w:val="none"/>
+        <w:vertAlign w:val="baseline"/>
+      </w:rPr>
+    </w:lvl>
+    <w:lvl w:ilvl="7">
+      <w:start w:val="1"/>
+      <w:numFmt w:val="decimal"/>
+      <w:lvlText w:val="%8."/>
+      <w:lvlJc w:val="left"/>
+      <w:pPr>
+        <w:ind w:left="5760" w:firstLine="5400"/>
+      </w:pPr>
+      <w:rPr>
+        <w:smallCaps w:val="0"/>
+        <w:strike w:val="0"/>
+        <w:dstrike w:val="0"/>
+        <w:u w:val="none"/>
+        <w:effect w:val="none"/>
+        <w:vertAlign w:val="baseline"/>
+      </w:rPr>
+    </w:lvl>
+    <w:lvl w:ilvl="8">
+      <w:start w:val="1"/>
+      <w:numFmt w:val="decimal"/>
+      <w:lvlText w:val="%9."/>
+      <w:lvlJc w:val="left"/>
+      <w:pPr>
+        <w:ind w:left="6480" w:firstLine="6120"/>
+      </w:pPr>
+      <w:rPr>
+        <w:smallCaps w:val="0"/>
+        <w:strike w:val="0"/>
+        <w:dstrike w:val="0"/>
+        <w:u w:val="none"/>
+        <w:effect w:val="none"/>
+        <w:vertAlign w:val="baseline"/>
+      </w:rPr>
+    </w:lvl>
+  </w:abstractNum>
+  <w:abstractNum w:abstractNumId="8" w15:restartNumberingAfterBreak="0">
     <w:nsid w:val="5E066719"/>
     <w:multiLevelType w:val="hybridMultilevel"/>
     <w:tmpl w:val="D332C0D0"/>
@@ -1252,17 +2304,536 @@
       </w:rPr>
     </w:lvl>
   </w:abstractNum>
+  <w:abstractNum w:abstractNumId="9" w15:restartNumberingAfterBreak="0">
+    <w:nsid w:val="6FBD0146"/>
+    <w:multiLevelType w:val="multilevel"/>
+    <w:tmpl w:val="F32C829E"/>
+    <w:lvl w:ilvl="0">
+      <w:start w:val="1"/>
+      <w:numFmt w:val="decimal"/>
+      <w:lvlText w:val="%1."/>
+      <w:lvlJc w:val="left"/>
+      <w:pPr>
+        <w:ind w:left="720" w:firstLine="360"/>
+      </w:pPr>
+      <w:rPr>
+        <w:rFonts w:ascii="Calibri" w:eastAsia="Calibri" w:hAnsi="Calibri" w:cs="Calibri"/>
+        <w:smallCaps w:val="0"/>
+        <w:strike w:val="0"/>
+        <w:dstrike w:val="0"/>
+        <w:sz w:val="22"/>
+        <w:szCs w:val="22"/>
+        <w:u w:val="none"/>
+        <w:effect w:val="none"/>
+        <w:vertAlign w:val="baseline"/>
+      </w:rPr>
+    </w:lvl>
+    <w:lvl w:ilvl="1">
+      <w:start w:val="1"/>
+      <w:numFmt w:val="decimal"/>
+      <w:lvlText w:val="%2."/>
+      <w:lvlJc w:val="left"/>
+      <w:pPr>
+        <w:ind w:left="1440" w:firstLine="1080"/>
+      </w:pPr>
+      <w:rPr>
+        <w:smallCaps w:val="0"/>
+        <w:strike w:val="0"/>
+        <w:dstrike w:val="0"/>
+        <w:u w:val="none"/>
+        <w:effect w:val="none"/>
+        <w:vertAlign w:val="baseline"/>
+      </w:rPr>
+    </w:lvl>
+    <w:lvl w:ilvl="2">
+      <w:start w:val="1"/>
+      <w:numFmt w:val="decimal"/>
+      <w:lvlText w:val="%3."/>
+      <w:lvlJc w:val="left"/>
+      <w:pPr>
+        <w:ind w:left="2160" w:firstLine="1800"/>
+      </w:pPr>
+      <w:rPr>
+        <w:smallCaps w:val="0"/>
+        <w:strike w:val="0"/>
+        <w:dstrike w:val="0"/>
+        <w:u w:val="none"/>
+        <w:effect w:val="none"/>
+        <w:vertAlign w:val="baseline"/>
+      </w:rPr>
+    </w:lvl>
+    <w:lvl w:ilvl="3">
+      <w:start w:val="1"/>
+      <w:numFmt w:val="decimal"/>
+      <w:lvlText w:val="%4."/>
+      <w:lvlJc w:val="left"/>
+      <w:pPr>
+        <w:ind w:left="2880" w:firstLine="2520"/>
+      </w:pPr>
+      <w:rPr>
+        <w:smallCaps w:val="0"/>
+        <w:strike w:val="0"/>
+        <w:dstrike w:val="0"/>
+        <w:u w:val="none"/>
+        <w:effect w:val="none"/>
+        <w:vertAlign w:val="baseline"/>
+      </w:rPr>
+    </w:lvl>
+    <w:lvl w:ilvl="4">
+      <w:start w:val="1"/>
+      <w:numFmt w:val="decimal"/>
+      <w:lvlText w:val="%5."/>
+      <w:lvlJc w:val="left"/>
+      <w:pPr>
+        <w:ind w:left="3600" w:firstLine="3240"/>
+      </w:pPr>
+      <w:rPr>
+        <w:smallCaps w:val="0"/>
+        <w:strike w:val="0"/>
+        <w:dstrike w:val="0"/>
+        <w:u w:val="none"/>
+        <w:effect w:val="none"/>
+        <w:vertAlign w:val="baseline"/>
+      </w:rPr>
+    </w:lvl>
+    <w:lvl w:ilvl="5">
+      <w:start w:val="1"/>
+      <w:numFmt w:val="decimal"/>
+      <w:lvlText w:val="%6."/>
+      <w:lvlJc w:val="left"/>
+      <w:pPr>
+        <w:ind w:left="4320" w:firstLine="3960"/>
+      </w:pPr>
+      <w:rPr>
+        <w:smallCaps w:val="0"/>
+        <w:strike w:val="0"/>
+        <w:dstrike w:val="0"/>
+        <w:u w:val="none"/>
+        <w:effect w:val="none"/>
+        <w:vertAlign w:val="baseline"/>
+      </w:rPr>
+    </w:lvl>
+    <w:lvl w:ilvl="6">
+      <w:start w:val="1"/>
+      <w:numFmt w:val="decimal"/>
+      <w:lvlText w:val="%7."/>
+      <w:lvlJc w:val="left"/>
+      <w:pPr>
+        <w:ind w:left="5040" w:firstLine="4680"/>
+      </w:pPr>
+      <w:rPr>
+        <w:smallCaps w:val="0"/>
+        <w:strike w:val="0"/>
+        <w:dstrike w:val="0"/>
+        <w:u w:val="none"/>
+        <w:effect w:val="none"/>
+        <w:vertAlign w:val="baseline"/>
+      </w:rPr>
+    </w:lvl>
+    <w:lvl w:ilvl="7">
+      <w:start w:val="1"/>
+      <w:numFmt w:val="decimal"/>
+      <w:lvlText w:val="%8."/>
+      <w:lvlJc w:val="left"/>
+      <w:pPr>
+        <w:ind w:left="5760" w:firstLine="5400"/>
+      </w:pPr>
+      <w:rPr>
+        <w:smallCaps w:val="0"/>
+        <w:strike w:val="0"/>
+        <w:dstrike w:val="0"/>
+        <w:u w:val="none"/>
+        <w:effect w:val="none"/>
+        <w:vertAlign w:val="baseline"/>
+      </w:rPr>
+    </w:lvl>
+    <w:lvl w:ilvl="8">
+      <w:start w:val="1"/>
+      <w:numFmt w:val="decimal"/>
+      <w:lvlText w:val="%9."/>
+      <w:lvlJc w:val="left"/>
+      <w:pPr>
+        <w:ind w:left="6480" w:firstLine="6120"/>
+      </w:pPr>
+      <w:rPr>
+        <w:smallCaps w:val="0"/>
+        <w:strike w:val="0"/>
+        <w:dstrike w:val="0"/>
+        <w:u w:val="none"/>
+        <w:effect w:val="none"/>
+        <w:vertAlign w:val="baseline"/>
+      </w:rPr>
+    </w:lvl>
+  </w:abstractNum>
+  <w:abstractNum w:abstractNumId="10" w15:restartNumberingAfterBreak="0">
+    <w:nsid w:val="7FB63742"/>
+    <w:multiLevelType w:val="multilevel"/>
+    <w:tmpl w:val="41060334"/>
+    <w:lvl w:ilvl="0">
+      <w:start w:val="1"/>
+      <w:numFmt w:val="bullet"/>
+      <w:lvlText w:val="●"/>
+      <w:lvlJc w:val="left"/>
+      <w:pPr>
+        <w:ind w:left="720" w:firstLine="360"/>
+      </w:pPr>
+      <w:rPr>
+        <w:smallCaps w:val="0"/>
+        <w:strike w:val="0"/>
+        <w:dstrike w:val="0"/>
+        <w:u w:val="none"/>
+        <w:effect w:val="none"/>
+        <w:vertAlign w:val="baseline"/>
+      </w:rPr>
+    </w:lvl>
+    <w:lvl w:ilvl="1">
+      <w:start w:val="1"/>
+      <w:numFmt w:val="decimal"/>
+      <w:lvlText w:val="%2."/>
+      <w:lvlJc w:val="left"/>
+      <w:pPr>
+        <w:ind w:left="1440" w:firstLine="1080"/>
+      </w:pPr>
+      <w:rPr>
+        <w:smallCaps w:val="0"/>
+        <w:strike w:val="0"/>
+        <w:dstrike w:val="0"/>
+        <w:u w:val="none"/>
+        <w:effect w:val="none"/>
+        <w:vertAlign w:val="baseline"/>
+      </w:rPr>
+    </w:lvl>
+    <w:lvl w:ilvl="2">
+      <w:start w:val="1"/>
+      <w:numFmt w:val="decimal"/>
+      <w:lvlText w:val="%3."/>
+      <w:lvlJc w:val="left"/>
+      <w:pPr>
+        <w:ind w:left="2160" w:firstLine="1800"/>
+      </w:pPr>
+      <w:rPr>
+        <w:smallCaps w:val="0"/>
+        <w:strike w:val="0"/>
+        <w:dstrike w:val="0"/>
+        <w:u w:val="none"/>
+        <w:effect w:val="none"/>
+        <w:vertAlign w:val="baseline"/>
+      </w:rPr>
+    </w:lvl>
+    <w:lvl w:ilvl="3">
+      <w:start w:val="1"/>
+      <w:numFmt w:val="decimal"/>
+      <w:lvlText w:val="%4."/>
+      <w:lvlJc w:val="left"/>
+      <w:pPr>
+        <w:ind w:left="2880" w:firstLine="2520"/>
+      </w:pPr>
+      <w:rPr>
+        <w:smallCaps w:val="0"/>
+        <w:strike w:val="0"/>
+        <w:dstrike w:val="0"/>
+        <w:u w:val="none"/>
+        <w:effect w:val="none"/>
+        <w:vertAlign w:val="baseline"/>
+      </w:rPr>
+    </w:lvl>
+    <w:lvl w:ilvl="4">
+      <w:start w:val="1"/>
+      <w:numFmt w:val="decimal"/>
+      <w:lvlText w:val="%5."/>
+      <w:lvlJc w:val="left"/>
+      <w:pPr>
+        <w:ind w:left="3600" w:firstLine="3240"/>
+      </w:pPr>
+      <w:rPr>
+        <w:smallCaps w:val="0"/>
+        <w:strike w:val="0"/>
+        <w:dstrike w:val="0"/>
+        <w:u w:val="none"/>
+        <w:effect w:val="none"/>
+        <w:vertAlign w:val="baseline"/>
+      </w:rPr>
+    </w:lvl>
+    <w:lvl w:ilvl="5">
+      <w:start w:val="1"/>
+      <w:numFmt w:val="decimal"/>
+      <w:lvlText w:val="%6."/>
+      <w:lvlJc w:val="left"/>
+      <w:pPr>
+        <w:ind w:left="4320" w:firstLine="3960"/>
+      </w:pPr>
+      <w:rPr>
+        <w:smallCaps w:val="0"/>
+        <w:strike w:val="0"/>
+        <w:dstrike w:val="0"/>
+        <w:u w:val="none"/>
+        <w:effect w:val="none"/>
+        <w:vertAlign w:val="baseline"/>
+      </w:rPr>
+    </w:lvl>
+    <w:lvl w:ilvl="6">
+      <w:start w:val="1"/>
+      <w:numFmt w:val="decimal"/>
+      <w:lvlText w:val="%7."/>
+      <w:lvlJc w:val="left"/>
+      <w:pPr>
+        <w:ind w:left="5040" w:firstLine="4680"/>
+      </w:pPr>
+      <w:rPr>
+        <w:smallCaps w:val="0"/>
+        <w:strike w:val="0"/>
+        <w:dstrike w:val="0"/>
+        <w:u w:val="none"/>
+        <w:effect w:val="none"/>
+        <w:vertAlign w:val="baseline"/>
+      </w:rPr>
+    </w:lvl>
+    <w:lvl w:ilvl="7">
+      <w:start w:val="1"/>
+      <w:numFmt w:val="decimal"/>
+      <w:lvlText w:val="%8."/>
+      <w:lvlJc w:val="left"/>
+      <w:pPr>
+        <w:ind w:left="5760" w:firstLine="5400"/>
+      </w:pPr>
+      <w:rPr>
+        <w:smallCaps w:val="0"/>
+        <w:strike w:val="0"/>
+        <w:dstrike w:val="0"/>
+        <w:u w:val="none"/>
+        <w:effect w:val="none"/>
+        <w:vertAlign w:val="baseline"/>
+      </w:rPr>
+    </w:lvl>
+    <w:lvl w:ilvl="8">
+      <w:start w:val="1"/>
+      <w:numFmt w:val="decimal"/>
+      <w:lvlText w:val="%9."/>
+      <w:lvlJc w:val="left"/>
+      <w:pPr>
+        <w:ind w:left="6480" w:firstLine="6120"/>
+      </w:pPr>
+      <w:rPr>
+        <w:smallCaps w:val="0"/>
+        <w:strike w:val="0"/>
+        <w:dstrike w:val="0"/>
+        <w:u w:val="none"/>
+        <w:effect w:val="none"/>
+        <w:vertAlign w:val="baseline"/>
+      </w:rPr>
+    </w:lvl>
+  </w:abstractNum>
   <w:num w:numId="1">
-    <w:abstractNumId w:val="1"/>
+    <w:abstractNumId w:val="4"/>
   </w:num>
   <w:num w:numId="2">
+    <w:abstractNumId w:val="8"/>
+  </w:num>
+  <w:num w:numId="3">
+    <w:abstractNumId w:val="6"/>
+  </w:num>
+  <w:num w:numId="4">
     <w:abstractNumId w:val="3"/>
   </w:num>
-  <w:num w:numId="3">
+  <w:num w:numId="5">
+    <w:abstractNumId w:val="9"/>
+    <w:lvlOverride w:ilvl="0">
+      <w:startOverride w:val="1"/>
+    </w:lvlOverride>
+    <w:lvlOverride w:ilvl="1">
+      <w:startOverride w:val="1"/>
+    </w:lvlOverride>
+    <w:lvlOverride w:ilvl="2">
+      <w:startOverride w:val="1"/>
+    </w:lvlOverride>
+    <w:lvlOverride w:ilvl="3">
+      <w:startOverride w:val="1"/>
+    </w:lvlOverride>
+    <w:lvlOverride w:ilvl="4">
+      <w:startOverride w:val="1"/>
+    </w:lvlOverride>
+    <w:lvlOverride w:ilvl="5">
+      <w:startOverride w:val="1"/>
+    </w:lvlOverride>
+    <w:lvlOverride w:ilvl="6">
+      <w:startOverride w:val="1"/>
+    </w:lvlOverride>
+    <w:lvlOverride w:ilvl="7">
+      <w:startOverride w:val="1"/>
+    </w:lvlOverride>
+    <w:lvlOverride w:ilvl="8">
+      <w:startOverride w:val="1"/>
+    </w:lvlOverride>
+  </w:num>
+  <w:num w:numId="6">
     <w:abstractNumId w:val="2"/>
+    <w:lvlOverride w:ilvl="0"/>
+    <w:lvlOverride w:ilvl="1">
+      <w:startOverride w:val="1"/>
+    </w:lvlOverride>
+    <w:lvlOverride w:ilvl="2">
+      <w:startOverride w:val="1"/>
+    </w:lvlOverride>
+    <w:lvlOverride w:ilvl="3">
+      <w:startOverride w:val="1"/>
+    </w:lvlOverride>
+    <w:lvlOverride w:ilvl="4">
+      <w:startOverride w:val="1"/>
+    </w:lvlOverride>
+    <w:lvlOverride w:ilvl="5">
+      <w:startOverride w:val="1"/>
+    </w:lvlOverride>
+    <w:lvlOverride w:ilvl="6">
+      <w:startOverride w:val="1"/>
+    </w:lvlOverride>
+    <w:lvlOverride w:ilvl="7">
+      <w:startOverride w:val="1"/>
+    </w:lvlOverride>
+    <w:lvlOverride w:ilvl="8">
+      <w:startOverride w:val="1"/>
+    </w:lvlOverride>
   </w:num>
-  <w:num w:numId="4">
+  <w:num w:numId="7">
+    <w:abstractNumId w:val="7"/>
+    <w:lvlOverride w:ilvl="0">
+      <w:startOverride w:val="1"/>
+    </w:lvlOverride>
+    <w:lvlOverride w:ilvl="1">
+      <w:startOverride w:val="1"/>
+    </w:lvlOverride>
+    <w:lvlOverride w:ilvl="2">
+      <w:startOverride w:val="1"/>
+    </w:lvlOverride>
+    <w:lvlOverride w:ilvl="3">
+      <w:startOverride w:val="1"/>
+    </w:lvlOverride>
+    <w:lvlOverride w:ilvl="4">
+      <w:startOverride w:val="1"/>
+    </w:lvlOverride>
+    <w:lvlOverride w:ilvl="5">
+      <w:startOverride w:val="1"/>
+    </w:lvlOverride>
+    <w:lvlOverride w:ilvl="6">
+      <w:startOverride w:val="1"/>
+    </w:lvlOverride>
+    <w:lvlOverride w:ilvl="7">
+      <w:startOverride w:val="1"/>
+    </w:lvlOverride>
+    <w:lvlOverride w:ilvl="8">
+      <w:startOverride w:val="1"/>
+    </w:lvlOverride>
+  </w:num>
+  <w:num w:numId="8">
+    <w:abstractNumId w:val="1"/>
+    <w:lvlOverride w:ilvl="0"/>
+    <w:lvlOverride w:ilvl="1">
+      <w:startOverride w:val="1"/>
+    </w:lvlOverride>
+    <w:lvlOverride w:ilvl="2">
+      <w:startOverride w:val="1"/>
+    </w:lvlOverride>
+    <w:lvlOverride w:ilvl="3">
+      <w:startOverride w:val="1"/>
+    </w:lvlOverride>
+    <w:lvlOverride w:ilvl="4">
+      <w:startOverride w:val="1"/>
+    </w:lvlOverride>
+    <w:lvlOverride w:ilvl="5">
+      <w:startOverride w:val="1"/>
+    </w:lvlOverride>
+    <w:lvlOverride w:ilvl="6">
+      <w:startOverride w:val="1"/>
+    </w:lvlOverride>
+    <w:lvlOverride w:ilvl="7">
+      <w:startOverride w:val="1"/>
+    </w:lvlOverride>
+    <w:lvlOverride w:ilvl="8">
+      <w:startOverride w:val="1"/>
+    </w:lvlOverride>
+  </w:num>
+  <w:num w:numId="9">
+    <w:abstractNumId w:val="5"/>
+    <w:lvlOverride w:ilvl="0"/>
+    <w:lvlOverride w:ilvl="1">
+      <w:startOverride w:val="1"/>
+    </w:lvlOverride>
+    <w:lvlOverride w:ilvl="2">
+      <w:startOverride w:val="1"/>
+    </w:lvlOverride>
+    <w:lvlOverride w:ilvl="3">
+      <w:startOverride w:val="1"/>
+    </w:lvlOverride>
+    <w:lvlOverride w:ilvl="4">
+      <w:startOverride w:val="1"/>
+    </w:lvlOverride>
+    <w:lvlOverride w:ilvl="5">
+      <w:startOverride w:val="1"/>
+    </w:lvlOverride>
+    <w:lvlOverride w:ilvl="6">
+      <w:startOverride w:val="1"/>
+    </w:lvlOverride>
+    <w:lvlOverride w:ilvl="7">
+      <w:startOverride w:val="1"/>
+    </w:lvlOverride>
+    <w:lvlOverride w:ilvl="8">
+      <w:startOverride w:val="1"/>
+    </w:lvlOverride>
+  </w:num>
+  <w:num w:numId="10">
     <w:abstractNumId w:val="0"/>
+    <w:lvlOverride w:ilvl="0"/>
+    <w:lvlOverride w:ilvl="1">
+      <w:startOverride w:val="1"/>
+    </w:lvlOverride>
+    <w:lvlOverride w:ilvl="2">
+      <w:startOverride w:val="1"/>
+    </w:lvlOverride>
+    <w:lvlOverride w:ilvl="3">
+      <w:startOverride w:val="1"/>
+    </w:lvlOverride>
+    <w:lvlOverride w:ilvl="4">
+      <w:startOverride w:val="1"/>
+    </w:lvlOverride>
+    <w:lvlOverride w:ilvl="5">
+      <w:startOverride w:val="1"/>
+    </w:lvlOverride>
+    <w:lvlOverride w:ilvl="6">
+      <w:startOverride w:val="1"/>
+    </w:lvlOverride>
+    <w:lvlOverride w:ilvl="7">
+      <w:startOverride w:val="1"/>
+    </w:lvlOverride>
+    <w:lvlOverride w:ilvl="8">
+      <w:startOverride w:val="1"/>
+    </w:lvlOverride>
+  </w:num>
+  <w:num w:numId="11">
+    <w:abstractNumId w:val="10"/>
+    <w:lvlOverride w:ilvl="0"/>
+    <w:lvlOverride w:ilvl="1">
+      <w:startOverride w:val="1"/>
+    </w:lvlOverride>
+    <w:lvlOverride w:ilvl="2">
+      <w:startOverride w:val="1"/>
+    </w:lvlOverride>
+    <w:lvlOverride w:ilvl="3">
+      <w:startOverride w:val="1"/>
+    </w:lvlOverride>
+    <w:lvlOverride w:ilvl="4">
+      <w:startOverride w:val="1"/>
+    </w:lvlOverride>
+    <w:lvlOverride w:ilvl="5">
+      <w:startOverride w:val="1"/>
+    </w:lvlOverride>
+    <w:lvlOverride w:ilvl="6">
+      <w:startOverride w:val="1"/>
+    </w:lvlOverride>
+    <w:lvlOverride w:ilvl="7">
+      <w:startOverride w:val="1"/>
+    </w:lvlOverride>
+    <w:lvlOverride w:ilvl="8">
+      <w:startOverride w:val="1"/>
+    </w:lvlOverride>
   </w:num>
 </w:numbering>
 </file>
@@ -1284,7 +2855,7 @@
       </w:pPr>
     </w:pPrDefault>
   </w:docDefaults>
-  <w:latentStyles w:defLockedState="0" w:defUIPriority="99" w:defSemiHidden="0" w:defUnhideWhenUsed="0" w:defQFormat="0" w:count="373">
+  <w:latentStyles w:defLockedState="0" w:defUIPriority="99" w:defSemiHidden="0" w:defUnhideWhenUsed="0" w:defQFormat="0" w:count="375">
     <w:lsdException w:name="Normal" w:uiPriority="0" w:qFormat="1"/>
     <w:lsdException w:name="heading 1" w:uiPriority="9" w:qFormat="1"/>
     <w:lsdException w:name="heading 2" w:semiHidden="1" w:uiPriority="9" w:unhideWhenUsed="1" w:qFormat="1"/>
@@ -1347,7 +2918,7 @@
     <w:lsdException w:name="List Number 3" w:semiHidden="1" w:unhideWhenUsed="1"/>
     <w:lsdException w:name="List Number 4" w:semiHidden="1" w:unhideWhenUsed="1"/>
     <w:lsdException w:name="List Number 5" w:semiHidden="1" w:unhideWhenUsed="1"/>
-    <w:lsdException w:name="Title" w:uiPriority="10" w:qFormat="1"/>
+    <w:lsdException w:name="Title" w:uiPriority="0" w:qFormat="1"/>
     <w:lsdException w:name="Closing" w:semiHidden="1" w:unhideWhenUsed="1"/>
     <w:lsdException w:name="Signature" w:semiHidden="1" w:unhideWhenUsed="1"/>
     <w:lsdException w:name="Default Paragraph Font" w:semiHidden="1" w:uiPriority="1" w:unhideWhenUsed="1"/>
@@ -1646,10 +3217,22 @@
     <w:lsdException w:name="List Table 7 Colorful Accent 6" w:uiPriority="52"/>
     <w:lsdException w:name="Mention" w:semiHidden="1" w:unhideWhenUsed="1"/>
     <w:lsdException w:name="Smart Hyperlink" w:semiHidden="1" w:unhideWhenUsed="1"/>
+    <w:lsdException w:name="Hashtag" w:semiHidden="1" w:unhideWhenUsed="1"/>
+    <w:lsdException w:name="Unresolved Mention" w:semiHidden="1" w:unhideWhenUsed="1"/>
   </w:latentStyles>
   <w:style w:type="paragraph" w:default="1" w:styleId="Normal">
     <w:name w:val="Normal"/>
     <w:qFormat/>
+    <w:rsid w:val="00FE501C"/>
+    <w:pPr>
+      <w:spacing w:after="0" w:line="240" w:lineRule="auto"/>
+    </w:pPr>
+    <w:rPr>
+      <w:rFonts w:ascii="Times New Roman" w:eastAsia="Times New Roman" w:hAnsi="Times New Roman" w:cs="Times New Roman"/>
+      <w:color w:val="000000"/>
+      <w:sz w:val="24"/>
+      <w:szCs w:val="24"/>
+    </w:rPr>
   </w:style>
   <w:style w:type="paragraph" w:styleId="Heading1">
     <w:name w:val="heading 1"/>
@@ -1662,7 +3245,7 @@
     <w:pPr>
       <w:keepNext/>
       <w:keepLines/>
-      <w:spacing w:before="240" w:after="0"/>
+      <w:spacing w:before="240"/>
       <w:outlineLvl w:val="0"/>
     </w:pPr>
     <w:rPr>
@@ -1685,7 +3268,7 @@
     <w:pPr>
       <w:keepNext/>
       <w:keepLines/>
-      <w:spacing w:before="200" w:after="0"/>
+      <w:spacing w:before="200"/>
       <w:outlineLvl w:val="1"/>
     </w:pPr>
     <w:rPr>
@@ -1729,11 +3312,9 @@
     <w:basedOn w:val="Normal"/>
     <w:next w:val="Normal"/>
     <w:link w:val="TitleChar"/>
-    <w:uiPriority w:val="10"/>
     <w:qFormat/>
     <w:rsid w:val="001150EA"/>
     <w:pPr>
-      <w:spacing w:after="0" w:line="240" w:lineRule="auto"/>
       <w:contextualSpacing/>
     </w:pPr>
     <w:rPr>
@@ -1748,7 +3329,6 @@
     <w:name w:val="Title Char"/>
     <w:basedOn w:val="DefaultParagraphFont"/>
     <w:link w:val="Title"/>
-    <w:uiPriority w:val="10"/>
     <w:rsid w:val="001150EA"/>
     <w:rPr>
       <w:rFonts w:asciiTheme="majorHAnsi" w:eastAsiaTheme="majorEastAsia" w:hAnsiTheme="majorHAnsi" w:cstheme="majorBidi"/>
@@ -1765,13 +3345,8 @@
     <w:unhideWhenUsed/>
     <w:rsid w:val="001150EA"/>
     <w:pPr>
-      <w:spacing w:before="100" w:beforeAutospacing="1" w:after="100" w:afterAutospacing="1" w:line="240" w:lineRule="auto"/>
+      <w:spacing w:before="100" w:beforeAutospacing="1" w:after="100" w:afterAutospacing="1"/>
     </w:pPr>
-    <w:rPr>
-      <w:rFonts w:ascii="Times New Roman" w:eastAsia="Times New Roman" w:hAnsi="Times New Roman" w:cs="Times New Roman"/>
-      <w:sz w:val="24"/>
-      <w:szCs w:val="24"/>
-    </w:rPr>
   </w:style>
   <w:style w:type="character" w:customStyle="1" w:styleId="snap">
     <w:name w:val="snap"/>
@@ -1783,13 +3358,8 @@
     <w:basedOn w:val="Normal"/>
     <w:rsid w:val="001150EA"/>
     <w:pPr>
-      <w:spacing w:before="100" w:beforeAutospacing="1" w:after="100" w:afterAutospacing="1" w:line="240" w:lineRule="auto"/>
+      <w:spacing w:before="100" w:beforeAutospacing="1" w:after="100" w:afterAutospacing="1"/>
     </w:pPr>
-    <w:rPr>
-      <w:rFonts w:ascii="Times New Roman" w:eastAsia="Times New Roman" w:hAnsi="Times New Roman" w:cs="Times New Roman"/>
-      <w:sz w:val="24"/>
-      <w:szCs w:val="24"/>
-    </w:rPr>
   </w:style>
   <w:style w:type="character" w:styleId="Hyperlink">
     <w:name w:val="Hyperlink"/>
@@ -1818,13 +3388,8 @@
     <w:basedOn w:val="Normal"/>
     <w:rsid w:val="001150EA"/>
     <w:pPr>
-      <w:spacing w:before="100" w:beforeAutospacing="1" w:after="100" w:afterAutospacing="1" w:line="240" w:lineRule="auto"/>
+      <w:spacing w:before="100" w:beforeAutospacing="1" w:after="100" w:afterAutospacing="1"/>
     </w:pPr>
-    <w:rPr>
-      <w:rFonts w:ascii="Times New Roman" w:eastAsia="Times New Roman" w:hAnsi="Times New Roman" w:cs="Times New Roman"/>
-      <w:sz w:val="24"/>
-      <w:szCs w:val="24"/>
-    </w:rPr>
   </w:style>
   <w:style w:type="character" w:styleId="Strong">
     <w:name w:val="Strong"/>
@@ -1988,9 +3553,6 @@
     <w:semiHidden/>
     <w:unhideWhenUsed/>
     <w:rsid w:val="003307F9"/>
-    <w:pPr>
-      <w:spacing w:line="240" w:lineRule="auto"/>
-    </w:pPr>
     <w:rPr>
       <w:sz w:val="20"/>
       <w:szCs w:val="20"/>
@@ -2044,9 +3606,6 @@
     <w:semiHidden/>
     <w:unhideWhenUsed/>
     <w:rsid w:val="003307F9"/>
-    <w:pPr>
-      <w:spacing w:after="0" w:line="240" w:lineRule="auto"/>
-    </w:pPr>
     <w:rPr>
       <w:rFonts w:ascii="Segoe UI" w:hAnsi="Segoe UI" w:cs="Segoe UI"/>
       <w:sz w:val="18"/>
@@ -2078,7 +3637,6 @@
         <w:tab w:val="center" w:pos="4320"/>
         <w:tab w:val="right" w:pos="8640"/>
       </w:tabs>
-      <w:spacing w:after="0" w:line="240" w:lineRule="auto"/>
     </w:pPr>
   </w:style>
   <w:style w:type="character" w:customStyle="1" w:styleId="HeaderChar">
@@ -2100,7 +3658,6 @@
         <w:tab w:val="center" w:pos="4320"/>
         <w:tab w:val="right" w:pos="8640"/>
       </w:tabs>
-      <w:spacing w:after="0" w:line="240" w:lineRule="auto"/>
     </w:pPr>
   </w:style>
   <w:style w:type="character" w:customStyle="1" w:styleId="FooterChar">
@@ -2396,6 +3953,103 @@
 </file>
 
 <file path=customXml/item1.xml><?xml version="1.0" encoding="utf-8"?>
+<p:properties xmlns:p="http://schemas.microsoft.com/office/2006/metadata/properties" xmlns:xsi="http://www.w3.org/2001/XMLSchema-instance" xmlns:pc="http://schemas.microsoft.com/office/infopath/2007/PartnerControls">
+  <documentManagement>
+    <IconOverlay xmlns="http://schemas.microsoft.com/sharepoint/v4" xsi:nil="true"/>
+    <Description0 xmlns="02dde863-7147-4e23-b38c-7bb8d7bf3e42">Adapted from this BJC lab, this packet should take ~3 class days as a first introduction to SNAP! It includes the Kaleidoscope lab activity, which may need additional scaffolding/teacher intervention</Description0>
+    <LikesCount xmlns="http://schemas.microsoft.com/sharepoint/v3" xsi:nil="true"/>
+    <o3dda7a197d4479db31daa3ab15bf001 xmlns="02dde863-7147-4e23-b38c-7bb8d7bf3e42">
+      <Terms xmlns="http://schemas.microsoft.com/office/infopath/2007/PartnerControls">
+        <TermInfo xmlns="http://schemas.microsoft.com/office/infopath/2007/PartnerControls">
+          <TermName xmlns="http://schemas.microsoft.com/office/infopath/2007/PartnerControls">Explain the function of common blocks (if, if/else, repeat, forever, pen down/up, ...)</TermName>
+          <TermId xmlns="http://schemas.microsoft.com/office/infopath/2007/PartnerControls">b4cc5391-722b-4534-9cfb-9c15d2e4ae4a</TermId>
+        </TermInfo>
+        <TermInfo xmlns="http://schemas.microsoft.com/office/infopath/2007/PartnerControls">
+          <TermName xmlns="http://schemas.microsoft.com/office/infopath/2007/PartnerControls">Give examples of blocks in each category</TermName>
+          <TermId xmlns="http://schemas.microsoft.com/office/infopath/2007/PartnerControls">b258d41c-6c8c-414e-b48b-437de88882e6</TermId>
+        </TermInfo>
+        <TermInfo xmlns="http://schemas.microsoft.com/office/infopath/2007/PartnerControls">
+          <TermName xmlns="http://schemas.microsoft.com/office/infopath/2007/PartnerControls">Determine the function of unfamiliar blocks</TermName>
+          <TermId xmlns="http://schemas.microsoft.com/office/infopath/2007/PartnerControls">9dc9651d-a7a6-4f43-80bb-ab4014d9874a</TermId>
+        </TermInfo>
+      </Terms>
+    </o3dda7a197d4479db31daa3ab15bf001>
+    <Ratings xmlns="http://schemas.microsoft.com/sharepoint/v3" xsi:nil="true"/>
+    <d2dd6f8d2fbc484ca8e0f0c7aaffed96 xmlns="02dde863-7147-4e23-b38c-7bb8d7bf3e42">
+      <Terms xmlns="http://schemas.microsoft.com/office/infopath/2007/PartnerControls">
+        <TermInfo xmlns="http://schemas.microsoft.com/office/infopath/2007/PartnerControls">
+          <TermName xmlns="http://schemas.microsoft.com/office/infopath/2007/PartnerControls">Unit 1: What is computing?</TermName>
+          <TermId xmlns="http://schemas.microsoft.com/office/infopath/2007/PartnerControls">dda03998-b566-47f6-bdaa-b2de5b56ad0b</TermId>
+        </TermInfo>
+      </Terms>
+    </d2dd6f8d2fbc484ca8e0f0c7aaffed96>
+    <nc47efafa19a47ad915be6bb877e9e22 xmlns="02dde863-7147-4e23-b38c-7bb8d7bf3e42">
+      <Terms xmlns="http://schemas.microsoft.com/office/infopath/2007/PartnerControls">
+        <TermInfo xmlns="http://schemas.microsoft.com/office/infopath/2007/PartnerControls">
+          <TermName xmlns="http://schemas.microsoft.com/office/infopath/2007/PartnerControls">SNAP</TermName>
+          <TermId xmlns="http://schemas.microsoft.com/office/infopath/2007/PartnerControls">f09a5a52-9458-4ce2-b72f-97ef788c70b3</TermId>
+        </TermInfo>
+        <TermInfo xmlns="http://schemas.microsoft.com/office/infopath/2007/PartnerControls">
+          <TermName xmlns="http://schemas.microsoft.com/office/infopath/2007/PartnerControls">SNAP</TermName>
+          <TermId xmlns="http://schemas.microsoft.com/office/infopath/2007/PartnerControls">17a3d214-7683-48ae-942b-64da535ca104</TermId>
+        </TermInfo>
+        <TermInfo xmlns="http://schemas.microsoft.com/office/infopath/2007/PartnerControls">
+          <TermName xmlns="http://schemas.microsoft.com/office/infopath/2007/PartnerControls">Motion</TermName>
+          <TermId xmlns="http://schemas.microsoft.com/office/infopath/2007/PartnerControls">f40a2746-9072-47bf-8fd9-c0b4cc5cff54</TermId>
+        </TermInfo>
+        <TermInfo xmlns="http://schemas.microsoft.com/office/infopath/2007/PartnerControls">
+          <TermName xmlns="http://schemas.microsoft.com/office/infopath/2007/PartnerControls">Sensing</TermName>
+          <TermId xmlns="http://schemas.microsoft.com/office/infopath/2007/PartnerControls">fb30661b-e5d4-4806-8084-a6cfa96e68a6</TermId>
+        </TermInfo>
+      </Terms>
+    </nc47efafa19a47ad915be6bb877e9e22>
+    <LikedBy xmlns="http://schemas.microsoft.com/sharepoint/v3">
+      <UserInfo>
+        <DisplayName/>
+        <AccountId xsi:nil="true"/>
+        <AccountType/>
+      </UserInfo>
+    </LikedBy>
+    <TaxCatchAll xmlns="e80a5a3c-d611-4b18-9b03-808fdecb7b6f">
+      <Value>84</Value>
+      <Value>80</Value>
+      <Value>45</Value>
+      <Value>145</Value>
+      <Value>40</Value>
+      <Value>55</Value>
+      <Value>3</Value>
+      <Value>53</Value>
+    </TaxCatchAll>
+    <Type_x0020_of_x0020_Material xmlns="02dde863-7147-4e23-b38c-7bb8d7bf3e42">Lab Assignment</Type_x0020_of_x0020_Material>
+    <Source xmlns="02dde863-7147-4e23-b38c-7bb8d7bf3e42">BJC</Source>
+    <RatedBy xmlns="http://schemas.microsoft.com/sharepoint/v3">
+      <UserInfo>
+        <DisplayName/>
+        <AccountId xsi:nil="true"/>
+        <AccountType/>
+      </UserInfo>
+    </RatedBy>
+    <SharedWithUsers xmlns="5edd459b-714d-42ed-b78f-512da7d1c14e">
+      <UserInfo>
+        <DisplayName/>
+        <AccountId xsi:nil="true"/>
+        <AccountType/>
+      </UserInfo>
+    </SharedWithUsers>
+  </documentManagement>
+</p:properties>
+</file>
+
+<file path=customXml/item2.xml><?xml version="1.0" encoding="utf-8"?>
+<?mso-contentType ?>
+<FormTemplates xmlns="http://schemas.microsoft.com/sharepoint/v3/contenttype/forms">
+  <Display>DocumentLibraryForm</Display>
+  <Edit>DocumentLibraryForm</Edit>
+  <New>DocumentLibraryForm</New>
+</FormTemplates>
+</file>
+
+<file path=customXml/item3.xml><?xml version="1.0" encoding="utf-8"?>
 <ct:contentTypeSchema xmlns:ct="http://schemas.microsoft.com/office/2006/metadata/contentType" xmlns:ma="http://schemas.microsoft.com/office/2006/metadata/properties/metaAttributes" ct:_="" ma:_="" ma:contentTypeName="Document" ma:contentTypeID="0x0101004596370FD1F0044CA9FA6146E1C9F82E" ma:contentTypeVersion="20" ma:contentTypeDescription="Create a new document." ma:contentTypeScope="" ma:versionID="cee636d40df3b0a010f845155263f0a1">
   <xsd:schema xmlns:xsd="http://www.w3.org/2001/XMLSchema" xmlns:xs="http://www.w3.org/2001/XMLSchema" xmlns:p="http://schemas.microsoft.com/office/2006/metadata/properties" xmlns:ns1="http://schemas.microsoft.com/sharepoint/v3" xmlns:ns2="02dde863-7147-4e23-b38c-7bb8d7bf3e42" xmlns:ns3="e80a5a3c-d611-4b18-9b03-808fdecb7b6f" xmlns:ns4="http://schemas.microsoft.com/sharepoint/v4" xmlns:ns5="5edd459b-714d-42ed-b78f-512da7d1c14e" targetNamespace="http://schemas.microsoft.com/office/2006/metadata/properties" ma:root="true" ma:fieldsID="de7d79a52fc59d34622e4a801a574d8e" ns1:_="" ns2:_="" ns3:_="" ns4:_="" ns5:_="">
     <xsd:import namespace="http://schemas.microsoft.com/sharepoint/v3"/>
@@ -2711,104 +4365,29 @@
 </ct:contentTypeSchema>
 </file>
 
-<file path=customXml/item2.xml><?xml version="1.0" encoding="utf-8"?>
-<?mso-contentType ?>
-<FormTemplates xmlns="http://schemas.microsoft.com/sharepoint/v3/contenttype/forms">
-  <Display>DocumentLibraryForm</Display>
-  <Edit>DocumentLibraryForm</Edit>
-  <New>DocumentLibraryForm</New>
-</FormTemplates>
+<file path=customXml/itemProps1.xml><?xml version="1.0" encoding="utf-8"?>
+<ds:datastoreItem xmlns:ds="http://schemas.openxmlformats.org/officeDocument/2006/customXml" ds:itemID="{283F29D7-93A8-4FF1-83B0-95061A862C0C}">
+  <ds:schemaRefs>
+    <ds:schemaRef ds:uri="http://schemas.microsoft.com/office/2006/metadata/properties"/>
+    <ds:schemaRef ds:uri="http://schemas.microsoft.com/office/infopath/2007/PartnerControls"/>
+    <ds:schemaRef ds:uri="http://schemas.microsoft.com/sharepoint/v4"/>
+    <ds:schemaRef ds:uri="02dde863-7147-4e23-b38c-7bb8d7bf3e42"/>
+    <ds:schemaRef ds:uri="http://schemas.microsoft.com/sharepoint/v3"/>
+    <ds:schemaRef ds:uri="e80a5a3c-d611-4b18-9b03-808fdecb7b6f"/>
+    <ds:schemaRef ds:uri="5edd459b-714d-42ed-b78f-512da7d1c14e"/>
+  </ds:schemaRefs>
+</ds:datastoreItem>
 </file>
 
-<file path=customXml/item3.xml><?xml version="1.0" encoding="utf-8"?>
-<p:properties xmlns:p="http://schemas.microsoft.com/office/2006/metadata/properties" xmlns:xsi="http://www.w3.org/2001/XMLSchema-instance" xmlns:pc="http://schemas.microsoft.com/office/infopath/2007/PartnerControls">
-  <documentManagement>
-    <IconOverlay xmlns="http://schemas.microsoft.com/sharepoint/v4" xsi:nil="true"/>
-    <Description0 xmlns="02dde863-7147-4e23-b38c-7bb8d7bf3e42">Adapted from this BJC lab, this packet should take ~3 class days as a first introduction to SNAP! It includes the Kaleidoscope lab activity, which may need additional scaffolding/teacher intervention</Description0>
-    <LikesCount xmlns="http://schemas.microsoft.com/sharepoint/v3" xsi:nil="true"/>
-    <o3dda7a197d4479db31daa3ab15bf001 xmlns="02dde863-7147-4e23-b38c-7bb8d7bf3e42">
-      <Terms xmlns="http://schemas.microsoft.com/office/infopath/2007/PartnerControls">
-        <TermInfo xmlns="http://schemas.microsoft.com/office/infopath/2007/PartnerControls">
-          <TermName xmlns="http://schemas.microsoft.com/office/infopath/2007/PartnerControls">Explain the function of common blocks (if, if/else, repeat, forever, pen down/up, ...)</TermName>
-          <TermId xmlns="http://schemas.microsoft.com/office/infopath/2007/PartnerControls">b4cc5391-722b-4534-9cfb-9c15d2e4ae4a</TermId>
-        </TermInfo>
-        <TermInfo xmlns="http://schemas.microsoft.com/office/infopath/2007/PartnerControls">
-          <TermName xmlns="http://schemas.microsoft.com/office/infopath/2007/PartnerControls">Give examples of blocks in each category</TermName>
-          <TermId xmlns="http://schemas.microsoft.com/office/infopath/2007/PartnerControls">b258d41c-6c8c-414e-b48b-437de88882e6</TermId>
-        </TermInfo>
-        <TermInfo xmlns="http://schemas.microsoft.com/office/infopath/2007/PartnerControls">
-          <TermName xmlns="http://schemas.microsoft.com/office/infopath/2007/PartnerControls">Determine the function of unfamiliar blocks</TermName>
-          <TermId xmlns="http://schemas.microsoft.com/office/infopath/2007/PartnerControls">9dc9651d-a7a6-4f43-80bb-ab4014d9874a</TermId>
-        </TermInfo>
-      </Terms>
-    </o3dda7a197d4479db31daa3ab15bf001>
-    <Ratings xmlns="http://schemas.microsoft.com/sharepoint/v3" xsi:nil="true"/>
-    <d2dd6f8d2fbc484ca8e0f0c7aaffed96 xmlns="02dde863-7147-4e23-b38c-7bb8d7bf3e42">
-      <Terms xmlns="http://schemas.microsoft.com/office/infopath/2007/PartnerControls">
-        <TermInfo xmlns="http://schemas.microsoft.com/office/infopath/2007/PartnerControls">
-          <TermName xmlns="http://schemas.microsoft.com/office/infopath/2007/PartnerControls">Unit 1: What is computing?</TermName>
-          <TermId xmlns="http://schemas.microsoft.com/office/infopath/2007/PartnerControls">dda03998-b566-47f6-bdaa-b2de5b56ad0b</TermId>
-        </TermInfo>
-      </Terms>
-    </d2dd6f8d2fbc484ca8e0f0c7aaffed96>
-    <nc47efafa19a47ad915be6bb877e9e22 xmlns="02dde863-7147-4e23-b38c-7bb8d7bf3e42">
-      <Terms xmlns="http://schemas.microsoft.com/office/infopath/2007/PartnerControls">
-        <TermInfo xmlns="http://schemas.microsoft.com/office/infopath/2007/PartnerControls">
-          <TermName xmlns="http://schemas.microsoft.com/office/infopath/2007/PartnerControls">SNAP</TermName>
-          <TermId xmlns="http://schemas.microsoft.com/office/infopath/2007/PartnerControls">f09a5a52-9458-4ce2-b72f-97ef788c70b3</TermId>
-        </TermInfo>
-        <TermInfo xmlns="http://schemas.microsoft.com/office/infopath/2007/PartnerControls">
-          <TermName xmlns="http://schemas.microsoft.com/office/infopath/2007/PartnerControls">SNAP</TermName>
-          <TermId xmlns="http://schemas.microsoft.com/office/infopath/2007/PartnerControls">17a3d214-7683-48ae-942b-64da535ca104</TermId>
-        </TermInfo>
-        <TermInfo xmlns="http://schemas.microsoft.com/office/infopath/2007/PartnerControls">
-          <TermName xmlns="http://schemas.microsoft.com/office/infopath/2007/PartnerControls">Motion</TermName>
-          <TermId xmlns="http://schemas.microsoft.com/office/infopath/2007/PartnerControls">f40a2746-9072-47bf-8fd9-c0b4cc5cff54</TermId>
-        </TermInfo>
-        <TermInfo xmlns="http://schemas.microsoft.com/office/infopath/2007/PartnerControls">
-          <TermName xmlns="http://schemas.microsoft.com/office/infopath/2007/PartnerControls">Sensing</TermName>
-          <TermId xmlns="http://schemas.microsoft.com/office/infopath/2007/PartnerControls">fb30661b-e5d4-4806-8084-a6cfa96e68a6</TermId>
-        </TermInfo>
-      </Terms>
-    </nc47efafa19a47ad915be6bb877e9e22>
-    <LikedBy xmlns="http://schemas.microsoft.com/sharepoint/v3">
-      <UserInfo>
-        <DisplayName/>
-        <AccountId xsi:nil="true"/>
-        <AccountType/>
-      </UserInfo>
-    </LikedBy>
-    <TaxCatchAll xmlns="e80a5a3c-d611-4b18-9b03-808fdecb7b6f">
-      <Value>84</Value>
-      <Value>80</Value>
-      <Value>45</Value>
-      <Value>145</Value>
-      <Value>40</Value>
-      <Value>55</Value>
-      <Value>3</Value>
-      <Value>53</Value>
-    </TaxCatchAll>
-    <Type_x0020_of_x0020_Material xmlns="02dde863-7147-4e23-b38c-7bb8d7bf3e42">Lab Assignment</Type_x0020_of_x0020_Material>
-    <Source xmlns="02dde863-7147-4e23-b38c-7bb8d7bf3e42">BJC</Source>
-    <RatedBy xmlns="http://schemas.microsoft.com/sharepoint/v3">
-      <UserInfo>
-        <DisplayName/>
-        <AccountId xsi:nil="true"/>
-        <AccountType/>
-      </UserInfo>
-    </RatedBy>
-    <SharedWithUsers xmlns="5edd459b-714d-42ed-b78f-512da7d1c14e">
-      <UserInfo>
-        <DisplayName/>
-        <AccountId xsi:nil="true"/>
-        <AccountType/>
-      </UserInfo>
-    </SharedWithUsers>
-  </documentManagement>
-</p:properties>
+<file path=customXml/itemProps2.xml><?xml version="1.0" encoding="utf-8"?>
+<ds:datastoreItem xmlns:ds="http://schemas.openxmlformats.org/officeDocument/2006/customXml" ds:itemID="{3109AE69-BA35-469A-B7E8-486799D1C158}">
+  <ds:schemaRefs>
+    <ds:schemaRef ds:uri="http://schemas.microsoft.com/sharepoint/v3/contenttype/forms"/>
+  </ds:schemaRefs>
+</ds:datastoreItem>
 </file>
 
-<file path=customXml/itemProps1.xml><?xml version="1.0" encoding="utf-8"?>
+<file path=customXml/itemProps3.xml><?xml version="1.0" encoding="utf-8"?>
 <ds:datastoreItem xmlns:ds="http://schemas.openxmlformats.org/officeDocument/2006/customXml" ds:itemID="{83C57EE9-56B0-4B0A-94C3-84E98770AE76}">
   <ds:schemaRefs>
     <ds:schemaRef ds:uri="http://schemas.microsoft.com/office/2006/metadata/contentType"/>
@@ -2828,26 +4407,4 @@
     <ds:schemaRef ds:uri="http://schemas.microsoft.com/internal/obd"/>
   </ds:schemaRefs>
 </ds:datastoreItem>
-</file>
-
-<file path=customXml/itemProps2.xml><?xml version="1.0" encoding="utf-8"?>
-<ds:datastoreItem xmlns:ds="http://schemas.openxmlformats.org/officeDocument/2006/customXml" ds:itemID="{3109AE69-BA35-469A-B7E8-486799D1C158}">
-  <ds:schemaRefs>
-    <ds:schemaRef ds:uri="http://schemas.microsoft.com/sharepoint/v3/contenttype/forms"/>
-  </ds:schemaRefs>
-</ds:datastoreItem>
-</file>
-
-<file path=customXml/itemProps3.xml><?xml version="1.0" encoding="utf-8"?>
-<ds:datastoreItem xmlns:ds="http://schemas.openxmlformats.org/officeDocument/2006/customXml" ds:itemID="{283F29D7-93A8-4FF1-83B0-95061A862C0C}">
-  <ds:schemaRefs>
-    <ds:schemaRef ds:uri="http://schemas.microsoft.com/office/2006/metadata/properties"/>
-    <ds:schemaRef ds:uri="http://schemas.microsoft.com/office/infopath/2007/PartnerControls"/>
-    <ds:schemaRef ds:uri="http://schemas.microsoft.com/sharepoint/v4"/>
-    <ds:schemaRef ds:uri="02dde863-7147-4e23-b38c-7bb8d7bf3e42"/>
-    <ds:schemaRef ds:uri="http://schemas.microsoft.com/sharepoint/v3"/>
-    <ds:schemaRef ds:uri="e80a5a3c-d611-4b18-9b03-808fdecb7b6f"/>
-    <ds:schemaRef ds:uri="5edd459b-714d-42ed-b78f-512da7d1c14e"/>
-  </ds:schemaRefs>
-</ds:datastoreItem>
 </file>
</xml_diff>